<commit_message>
Added regularization to word
</commit_message>
<xml_diff>
--- a/Temporal point process - Final.docx
+++ b/Temporal point process - Final.docx
@@ -458,8 +458,9 @@
           <w:szCs w:val="24"/>
           <w:lang w:val="en-GB"/>
         </w:rPr>
-        <w:t xml:space="preserve"> Despite a vast application of temporal point processes in infectious disease diffusion forecasting, ecommerce, traffic prediction, preventive maintenance and many others there is no significant development in improving the simulation and prediction of temporal point processes in real world environments. With this problem at hand we propose a novel methodology for learning temporal point processes based on one-dimensional numerical integration techniques. These techniques are used for lineari</w:t>
-      </w:r>
+        <w:t xml:space="preserve"> Despite a vast application of temporal point processes in infectious disease diffusion forecasting, ecommerce, traffic prediction, preventive maintenance and many others there is no significant development in improving the simulation and prediction of temporal point processes in real world environments. With this problem at </w:t>
+      </w:r>
+      <w:proofErr w:type="gramStart"/>
       <w:r>
         <w:rPr>
           <w:rFonts w:ascii="Arial" w:eastAsia="Arial" w:hAnsi="Arial" w:cs="Arial"/>
@@ -469,6 +470,29 @@
           <w:szCs w:val="24"/>
           <w:lang w:val="en-GB"/>
         </w:rPr>
+        <w:t>hand</w:t>
+      </w:r>
+      <w:proofErr w:type="gramEnd"/>
+      <w:r>
+        <w:rPr>
+          <w:rFonts w:ascii="Arial" w:eastAsia="Arial" w:hAnsi="Arial" w:cs="Arial"/>
+          <w:i/>
+          <w:color w:val="000000" w:themeColor="text1"/>
+          <w:sz w:val="24"/>
+          <w:szCs w:val="24"/>
+          <w:lang w:val="en-GB"/>
+        </w:rPr>
+        <w:t xml:space="preserve"> we propose a novel methodology for learning temporal point processes based on one-dimensional numerical integration techniques. These techniques are used for lineari</w:t>
+      </w:r>
+      <w:r>
+        <w:rPr>
+          <w:rFonts w:ascii="Arial" w:eastAsia="Arial" w:hAnsi="Arial" w:cs="Arial"/>
+          <w:i/>
+          <w:color w:val="000000" w:themeColor="text1"/>
+          <w:sz w:val="24"/>
+          <w:szCs w:val="24"/>
+          <w:lang w:val="en-GB"/>
+        </w:rPr>
         <w:t>s</w:t>
       </w:r>
       <w:r>
@@ -528,7 +552,31 @@
           <w:szCs w:val="24"/>
           <w:lang w:val="en-GB"/>
         </w:rPr>
-        <w:t xml:space="preserve"> derivatives. Our approach is tested on two real-life datasets. Firstly, on high frequency point process data, prediction of highway traffic, and secondly, on a very low frequency point processes dataset, prediction of ski injuries in ski resorts. Four different point process baseline models were compared: second-order Polynomial inhomogeneous process, Hawkes process with exponential kernel, Gaussian process and Poisson process. The results show the ability of the proposed methodology to generalize on different datasets and illustrate how different numerical integration </w:t>
+        <w:t xml:space="preserve"> derivatives. Our approach is tested on two real-life datasets. Firstly, on high frequency point process data, prediction of highway traffic, and secondly, on a very low frequency point processes dataset, prediction of ski injuries in ski resorts. Four different point process baseline models were compared: second-order Polynomial inhomogeneous process, </w:t>
+      </w:r>
+      <w:proofErr w:type="gramStart"/>
+      <w:r>
+        <w:rPr>
+          <w:rFonts w:ascii="Arial" w:eastAsia="Arial" w:hAnsi="Arial" w:cs="Arial"/>
+          <w:i/>
+          <w:color w:val="000000" w:themeColor="text1"/>
+          <w:sz w:val="24"/>
+          <w:szCs w:val="24"/>
+          <w:lang w:val="en-GB"/>
+        </w:rPr>
+        <w:t>Hawkes</w:t>
+      </w:r>
+      <w:proofErr w:type="gramEnd"/>
+      <w:r>
+        <w:rPr>
+          <w:rFonts w:ascii="Arial" w:eastAsia="Arial" w:hAnsi="Arial" w:cs="Arial"/>
+          <w:i/>
+          <w:color w:val="000000" w:themeColor="text1"/>
+          <w:sz w:val="24"/>
+          <w:szCs w:val="24"/>
+          <w:lang w:val="en-GB"/>
+        </w:rPr>
+        <w:t xml:space="preserve"> process with exponential kernel, Gaussian process and Poisson process. The results show the ability of the proposed methodology to generalize on different datasets and illustrate how different numerical integration </w:t>
       </w:r>
       <w:r>
         <w:rPr>
@@ -606,7 +654,31 @@
           <w:szCs w:val="24"/>
           <w:lang w:val="en-GB"/>
         </w:rPr>
-        <w:t>: temporal point process, Hawkes process, Poisson process, numerical integration, highway traffic prediction, ski injury prediction</w:t>
+        <w:t xml:space="preserve">: temporal point process, </w:t>
+      </w:r>
+      <w:proofErr w:type="gramStart"/>
+      <w:r>
+        <w:rPr>
+          <w:rFonts w:ascii="Arial" w:eastAsia="Arial" w:hAnsi="Arial" w:cs="Arial"/>
+          <w:i/>
+          <w:color w:val="000000" w:themeColor="text1"/>
+          <w:sz w:val="24"/>
+          <w:szCs w:val="24"/>
+          <w:lang w:val="en-GB"/>
+        </w:rPr>
+        <w:t>Hawkes</w:t>
+      </w:r>
+      <w:proofErr w:type="gramEnd"/>
+      <w:r>
+        <w:rPr>
+          <w:rFonts w:ascii="Arial" w:eastAsia="Arial" w:hAnsi="Arial" w:cs="Arial"/>
+          <w:i/>
+          <w:color w:val="000000" w:themeColor="text1"/>
+          <w:sz w:val="24"/>
+          <w:szCs w:val="24"/>
+          <w:lang w:val="en-GB"/>
+        </w:rPr>
+        <w:t xml:space="preserve"> process, Poisson process, numerical integration, highway traffic prediction, ski injury prediction</w:t>
       </w:r>
     </w:p>
     <w:p>
@@ -672,7 +744,29 @@
           <w:szCs w:val="24"/>
           <w:lang w:val="en-GB"/>
         </w:rPr>
-        <w:t>Nowadays, one of the most popular research area is focused on modelling event sequences. Event sequencing has become extremely popular in a wide variety of applications such as road traffic estimation (Ryu &amp; Steven, 1998, p. 735), epidemiology prediction (</w:t>
+        <w:t xml:space="preserve">Nowadays, one of the most popular research </w:t>
+      </w:r>
+      <w:proofErr w:type="gramStart"/>
+      <w:r>
+        <w:rPr>
+          <w:rFonts w:ascii="Arial" w:eastAsia="Arial" w:hAnsi="Arial" w:cs="Arial"/>
+          <w:color w:val="000000" w:themeColor="text1"/>
+          <w:sz w:val="24"/>
+          <w:szCs w:val="24"/>
+          <w:lang w:val="en-GB"/>
+        </w:rPr>
+        <w:t>area</w:t>
+      </w:r>
+      <w:proofErr w:type="gramEnd"/>
+      <w:r>
+        <w:rPr>
+          <w:rFonts w:ascii="Arial" w:eastAsia="Arial" w:hAnsi="Arial" w:cs="Arial"/>
+          <w:color w:val="000000" w:themeColor="text1"/>
+          <w:sz w:val="24"/>
+          <w:szCs w:val="24"/>
+          <w:lang w:val="en-GB"/>
+        </w:rPr>
+        <w:t xml:space="preserve"> is focused on modelling event sequences. Event sequencing has become extremely popular in a wide variety of applications such as road traffic estimation (Ryu &amp; Steven, 1998, p. 735), epidemiology prediction (</w:t>
       </w:r>
       <w:proofErr w:type="spellStart"/>
       <w:r>
@@ -748,7 +842,29 @@
           <w:szCs w:val="24"/>
           <w:lang w:val="en-GB"/>
         </w:rPr>
-        <w:t xml:space="preserve">A point process is extremely useful in modelling traffic congestion and traffic event occurrences, e.g. arrival of vehicles, pedestrian movement, etc. (Jia, Jiang, Liu, Cui &amp; Shi, 2018, p. 581). Simulating highway traffic and predicting highway congestion is one of the main problems connected with point process modelling (Nguyen, </w:t>
+        <w:t xml:space="preserve">A point process is extremely useful in modelling traffic congestion and traffic event occurrences, </w:t>
+      </w:r>
+      <w:proofErr w:type="gramStart"/>
+      <w:r>
+        <w:rPr>
+          <w:rFonts w:ascii="Arial" w:eastAsia="Arial" w:hAnsi="Arial" w:cs="Arial"/>
+          <w:color w:val="000000" w:themeColor="text1"/>
+          <w:sz w:val="24"/>
+          <w:szCs w:val="24"/>
+          <w:lang w:val="en-GB"/>
+        </w:rPr>
+        <w:t>e.g.</w:t>
+      </w:r>
+      <w:proofErr w:type="gramEnd"/>
+      <w:r>
+        <w:rPr>
+          <w:rFonts w:ascii="Arial" w:eastAsia="Arial" w:hAnsi="Arial" w:cs="Arial"/>
+          <w:color w:val="000000" w:themeColor="text1"/>
+          <w:sz w:val="24"/>
+          <w:szCs w:val="24"/>
+          <w:lang w:val="en-GB"/>
+        </w:rPr>
+        <w:t xml:space="preserve"> arrival of vehicles, pedestrian movement, etc. (Jia, Jiang, Liu, Cui &amp; Shi, 2018, p. 581). Simulating highway traffic and predicting highway congestion is one of the main problems connected with point process modelling (Nguyen, </w:t>
       </w:r>
       <w:proofErr w:type="spellStart"/>
       <w:r>
@@ -1063,7 +1179,51 @@
           <w:szCs w:val="24"/>
           <w:lang w:val="en-GB"/>
         </w:rPr>
-        <w:t>The remainder of the paper is structured as follows. In section 2 the related work is reviewed. Background methodology, Point process and Ogata’s modified thinning algorithm are presented in section 3. A novel methodology for learning point process is presented in section 4. Experimental setup and results on real-world applications are presented in sections  5 and  6, respectively. The conclusions are drawn in section 7</w:t>
+        <w:t xml:space="preserve">The remainder of the paper is structured as follows. In section 2 the related work is reviewed. Background methodology, </w:t>
+      </w:r>
+      <w:proofErr w:type="gramStart"/>
+      <w:r>
+        <w:rPr>
+          <w:rFonts w:ascii="Arial" w:eastAsia="Arial" w:hAnsi="Arial" w:cs="Arial"/>
+          <w:color w:val="000000" w:themeColor="text1"/>
+          <w:sz w:val="24"/>
+          <w:szCs w:val="24"/>
+          <w:lang w:val="en-GB"/>
+        </w:rPr>
+        <w:t>Point</w:t>
+      </w:r>
+      <w:proofErr w:type="gramEnd"/>
+      <w:r>
+        <w:rPr>
+          <w:rFonts w:ascii="Arial" w:eastAsia="Arial" w:hAnsi="Arial" w:cs="Arial"/>
+          <w:color w:val="000000" w:themeColor="text1"/>
+          <w:sz w:val="24"/>
+          <w:szCs w:val="24"/>
+          <w:lang w:val="en-GB"/>
+        </w:rPr>
+        <w:t xml:space="preserve"> process and Ogata’s modified thinning algorithm are presented in section 3. A novel methodology for learning point process is presented in section 4. Experimental setup and results on real-world applications are presented in </w:t>
+      </w:r>
+      <w:proofErr w:type="gramStart"/>
+      <w:r>
+        <w:rPr>
+          <w:rFonts w:ascii="Arial" w:eastAsia="Arial" w:hAnsi="Arial" w:cs="Arial"/>
+          <w:color w:val="000000" w:themeColor="text1"/>
+          <w:sz w:val="24"/>
+          <w:szCs w:val="24"/>
+          <w:lang w:val="en-GB"/>
+        </w:rPr>
+        <w:t>sections  5</w:t>
+      </w:r>
+      <w:proofErr w:type="gramEnd"/>
+      <w:r>
+        <w:rPr>
+          <w:rFonts w:ascii="Arial" w:eastAsia="Arial" w:hAnsi="Arial" w:cs="Arial"/>
+          <w:color w:val="000000" w:themeColor="text1"/>
+          <w:sz w:val="24"/>
+          <w:szCs w:val="24"/>
+          <w:lang w:val="en-GB"/>
+        </w:rPr>
+        <w:t xml:space="preserve"> and  6, respectively. The conclusions are drawn in section 7</w:t>
       </w:r>
     </w:p>
     <w:p>
@@ -1118,7 +1278,29 @@
           <w:szCs w:val="24"/>
           <w:lang w:val="en-GB"/>
         </w:rPr>
-        <w:t>We structure the discussion of the related work onto two broad, previously mentioned, categories: intensity approaches and intensity-free approaches. The intensity approaches present methods where a point process is modelled by different functional forms of CIFs (Rasmussen, 2011). Intensity-free method model point processes with some type of unsupervised machine learning algorithms.</w:t>
+        <w:t xml:space="preserve">We structure the discussion of the related work onto two </w:t>
+      </w:r>
+      <w:proofErr w:type="gramStart"/>
+      <w:r>
+        <w:rPr>
+          <w:rFonts w:ascii="Arial" w:eastAsia="Arial" w:hAnsi="Arial" w:cs="Arial"/>
+          <w:color w:val="000000" w:themeColor="text1"/>
+          <w:sz w:val="24"/>
+          <w:szCs w:val="24"/>
+          <w:lang w:val="en-GB"/>
+        </w:rPr>
+        <w:t>broad</w:t>
+      </w:r>
+      <w:proofErr w:type="gramEnd"/>
+      <w:r>
+        <w:rPr>
+          <w:rFonts w:ascii="Arial" w:eastAsia="Arial" w:hAnsi="Arial" w:cs="Arial"/>
+          <w:color w:val="000000" w:themeColor="text1"/>
+          <w:sz w:val="24"/>
+          <w:szCs w:val="24"/>
+          <w:lang w:val="en-GB"/>
+        </w:rPr>
+        <w:t>, previously mentioned, categories: intensity approaches and intensity-free approaches. The intensity approaches present methods where a point process is modelled by different functional forms of CIFs (Rasmussen, 2011). Intensity-free method model point processes with some type of unsupervised machine learning algorithms.</w:t>
       </w:r>
     </w:p>
     <w:p>
@@ -1227,7 +1409,29 @@
           <w:szCs w:val="24"/>
           <w:lang w:val="en-GB"/>
         </w:rPr>
-        <w:t xml:space="preserve">, 2018, p. 6571) and  Zhang et. al (Zhang et al, 2019) presented an interesting approach for modelling dynamics by deep neural networks. Moreover, the authors presented an interesting example where the point process is modelled by a differential equation and solved using the Euler method. Besides, the authors implemented the backpropagation technique for reducing memory complexity during the training phase. </w:t>
+        <w:t xml:space="preserve">, 2018, p. 6571) </w:t>
+      </w:r>
+      <w:proofErr w:type="gramStart"/>
+      <w:r>
+        <w:rPr>
+          <w:rFonts w:ascii="Arial" w:eastAsia="Arial" w:hAnsi="Arial" w:cs="Arial"/>
+          <w:color w:val="000000" w:themeColor="text1"/>
+          <w:sz w:val="24"/>
+          <w:szCs w:val="24"/>
+          <w:lang w:val="en-GB"/>
+        </w:rPr>
+        <w:t>and  Zhang</w:t>
+      </w:r>
+      <w:proofErr w:type="gramEnd"/>
+      <w:r>
+        <w:rPr>
+          <w:rFonts w:ascii="Arial" w:eastAsia="Arial" w:hAnsi="Arial" w:cs="Arial"/>
+          <w:color w:val="000000" w:themeColor="text1"/>
+          <w:sz w:val="24"/>
+          <w:szCs w:val="24"/>
+          <w:lang w:val="en-GB"/>
+        </w:rPr>
+        <w:t xml:space="preserve"> et. al (Zhang et al, 2019) presented an interesting approach for modelling dynamics by deep neural networks. Moreover, the authors presented an interesting example where the point process is modelled by a differential equation and solved using the Euler method. Besides, the authors implemented the backpropagation technique for reducing memory complexity during the training phase. </w:t>
       </w:r>
     </w:p>
     <w:p>
@@ -1842,10 +2046,10 @@
             <v:path o:extrusionok="f" gradientshapeok="t" o:connecttype="rect"/>
             <o:lock v:ext="edit" aspectratio="t"/>
           </v:shapetype>
-          <v:shape id="_x0000_i1025" type="#_x0000_t75" style="width:124.5pt;height:19.5pt" o:ole="">
+          <v:shape id="_x0000_i1025" type="#_x0000_t75" style="width:124.65pt;height:19.35pt" o:ole="">
             <v:imagedata r:id="rId6" o:title=""/>
           </v:shape>
-          <o:OLEObject Type="Embed" ProgID="Equation.DSMT4" ShapeID="_x0000_i1025" DrawAspect="Content" ObjectID="_1699014953" r:id="rId7"/>
+          <o:OLEObject Type="Embed" ProgID="Equation.DSMT4" ShapeID="_x0000_i1025" DrawAspect="Content" ObjectID="_1699016867" r:id="rId7"/>
         </w:object>
       </w:r>
     </w:p>
@@ -1897,10 +2101,10 @@
           <w:lang w:val="en-GB"/>
         </w:rPr>
         <w:object w:dxaOrig="1170" w:dyaOrig="390" w14:anchorId="1188A4B3">
-          <v:shape id="_x0000_i1026" type="#_x0000_t75" style="width:58.5pt;height:19.5pt" o:ole="">
+          <v:shape id="_x0000_i1026" type="#_x0000_t75" style="width:58.65pt;height:19.35pt" o:ole="">
             <v:imagedata r:id="rId8" o:title=""/>
           </v:shape>
-          <o:OLEObject Type="Embed" ProgID="Equation.DSMT4" ShapeID="_x0000_i1026" DrawAspect="Content" ObjectID="_1699014954" r:id="rId9"/>
+          <o:OLEObject Type="Embed" ProgID="Equation.DSMT4" ShapeID="_x0000_i1026" DrawAspect="Content" ObjectID="_1699016868" r:id="rId9"/>
         </w:object>
       </w:r>
       <w:r>
@@ -1926,7 +2130,7 @@
           <v:shape id="_x0000_i1027" type="#_x0000_t75" style="width:18pt;height:18pt" o:ole="">
             <v:imagedata r:id="rId10" o:title=""/>
           </v:shape>
-          <o:OLEObject Type="Embed" ProgID="Equation.DSMT4" ShapeID="_x0000_i1027" DrawAspect="Content" ObjectID="_1699014955" r:id="rId11"/>
+          <o:OLEObject Type="Embed" ProgID="Equation.DSMT4" ShapeID="_x0000_i1027" DrawAspect="Content" ObjectID="_1699016869" r:id="rId11"/>
         </w:object>
       </w:r>
       <w:r>
@@ -1946,10 +2150,10 @@
           <w:lang w:val="en-GB"/>
         </w:rPr>
         <w:object w:dxaOrig="390" w:dyaOrig="390" w14:anchorId="5B7F8D36">
-          <v:shape id="_x0000_i1028" type="#_x0000_t75" style="width:19.5pt;height:19.5pt" o:ole="">
+          <v:shape id="_x0000_i1028" type="#_x0000_t75" style="width:19.35pt;height:19.35pt" o:ole="">
             <v:imagedata r:id="rId12" o:title=""/>
           </v:shape>
-          <o:OLEObject Type="Embed" ProgID="Equation.DSMT4" ShapeID="_x0000_i1028" DrawAspect="Content" ObjectID="_1699014956" r:id="rId13"/>
+          <o:OLEObject Type="Embed" ProgID="Equation.DSMT4" ShapeID="_x0000_i1028" DrawAspect="Content" ObjectID="_1699016870" r:id="rId13"/>
         </w:object>
       </w:r>
       <w:r>
@@ -1972,10 +2176,10 @@
           <w:lang w:val="en-GB"/>
         </w:rPr>
         <w:object w:dxaOrig="1890" w:dyaOrig="375" w14:anchorId="47592A88">
-          <v:shape id="_x0000_i1029" type="#_x0000_t75" style="width:94.5pt;height:18pt" o:ole="">
+          <v:shape id="_x0000_i1029" type="#_x0000_t75" style="width:94.65pt;height:18pt" o:ole="">
             <v:imagedata r:id="rId14" o:title=""/>
           </v:shape>
-          <o:OLEObject Type="Embed" ProgID="Equation.DSMT4" ShapeID="_x0000_i1029" DrawAspect="Content" ObjectID="_1699014957" r:id="rId15"/>
+          <o:OLEObject Type="Embed" ProgID="Equation.DSMT4" ShapeID="_x0000_i1029" DrawAspect="Content" ObjectID="_1699016871" r:id="rId15"/>
         </w:object>
       </w:r>
       <w:r>
@@ -1998,10 +2202,10 @@
           <w:lang w:val="en-GB"/>
         </w:rPr>
         <w:object w:dxaOrig="2160" w:dyaOrig="345" w14:anchorId="42C17C0C">
-          <v:shape id="_x0000_i1030" type="#_x0000_t75" style="width:108pt;height:17.25pt" o:ole="">
+          <v:shape id="_x0000_i1030" type="#_x0000_t75" style="width:108pt;height:17.35pt" o:ole="">
             <v:imagedata r:id="rId16" o:title=""/>
           </v:shape>
-          <o:OLEObject Type="Embed" ProgID="Equation.DSMT4" ShapeID="_x0000_i1030" DrawAspect="Content" ObjectID="_1699014958" r:id="rId17"/>
+          <o:OLEObject Type="Embed" ProgID="Equation.DSMT4" ShapeID="_x0000_i1030" DrawAspect="Content" ObjectID="_1699016872" r:id="rId17"/>
         </w:object>
       </w:r>
       <w:r>
@@ -2047,10 +2251,10 @@
           <w:lang w:val="en-GB"/>
         </w:rPr>
         <w:object w:dxaOrig="4620" w:dyaOrig="540" w14:anchorId="13C0ADA1">
-          <v:shape id="_x0000_i1031" type="#_x0000_t75" style="width:231pt;height:27pt" o:ole="">
+          <v:shape id="_x0000_i1031" type="#_x0000_t75" style="width:231.35pt;height:27.35pt" o:ole="">
             <v:imagedata r:id="rId18" o:title=""/>
           </v:shape>
-          <o:OLEObject Type="Embed" ProgID="Equation.DSMT4" ShapeID="_x0000_i1031" DrawAspect="Content" ObjectID="_1699014959" r:id="rId19"/>
+          <o:OLEObject Type="Embed" ProgID="Equation.DSMT4" ShapeID="_x0000_i1031" DrawAspect="Content" ObjectID="_1699016873" r:id="rId19"/>
         </w:object>
       </w:r>
     </w:p>
@@ -2343,10 +2547,10 @@
           <w:lang w:val="en-GB"/>
         </w:rPr>
         <w:object w:dxaOrig="3060" w:dyaOrig="660" w14:anchorId="61D1C816">
-          <v:shape id="_x0000_i1032" type="#_x0000_t75" style="width:153.75pt;height:32.25pt" o:ole="">
+          <v:shape id="_x0000_i1032" type="#_x0000_t75" style="width:154pt;height:32pt" o:ole="">
             <v:imagedata r:id="rId20" o:title=""/>
           </v:shape>
-          <o:OLEObject Type="Embed" ProgID="Equation.DSMT4" ShapeID="_x0000_i1032" DrawAspect="Content" ObjectID="_1699014960" r:id="rId21"/>
+          <o:OLEObject Type="Embed" ProgID="Equation.DSMT4" ShapeID="_x0000_i1032" DrawAspect="Content" ObjectID="_1699016874" r:id="rId21"/>
         </w:object>
       </w:r>
     </w:p>
@@ -2411,10 +2615,10 @@
           <w:lang w:val="en-GB"/>
         </w:rPr>
         <w:object w:dxaOrig="930" w:dyaOrig="345" w14:anchorId="47F5E296">
-          <v:shape id="_x0000_i1033" type="#_x0000_t75" style="width:47.25pt;height:17.25pt" o:ole="">
+          <v:shape id="_x0000_i1033" type="#_x0000_t75" style="width:47.35pt;height:17.35pt" o:ole="">
             <v:imagedata r:id="rId22" o:title=""/>
           </v:shape>
-          <o:OLEObject Type="Embed" ProgID="Equation.DSMT4" ShapeID="_x0000_i1033" DrawAspect="Content" ObjectID="_1699014961" r:id="rId23"/>
+          <o:OLEObject Type="Embed" ProgID="Equation.DSMT4" ShapeID="_x0000_i1033" DrawAspect="Content" ObjectID="_1699016875" r:id="rId23"/>
         </w:object>
       </w:r>
       <w:r>
@@ -2498,10 +2702,10 @@
           <w:lang w:val="en-GB"/>
         </w:rPr>
         <w:object w:dxaOrig="930" w:dyaOrig="375" w14:anchorId="3F02723A">
-          <v:shape id="_x0000_i1034" type="#_x0000_t75" style="width:47.25pt;height:18pt" o:ole="">
+          <v:shape id="_x0000_i1034" type="#_x0000_t75" style="width:47.35pt;height:18pt" o:ole="">
             <v:imagedata r:id="rId24" o:title=""/>
           </v:shape>
-          <o:OLEObject Type="Embed" ProgID="Equation.DSMT4" ShapeID="_x0000_i1034" DrawAspect="Content" ObjectID="_1699014962" r:id="rId25"/>
+          <o:OLEObject Type="Embed" ProgID="Equation.DSMT4" ShapeID="_x0000_i1034" DrawAspect="Content" ObjectID="_1699016876" r:id="rId25"/>
         </w:object>
       </w:r>
       <w:r>
@@ -2521,10 +2725,10 @@
           <w:lang w:val="en-GB"/>
         </w:rPr>
         <w:object w:dxaOrig="930" w:dyaOrig="375" w14:anchorId="5BE4FDD3">
-          <v:shape id="_x0000_i1035" type="#_x0000_t75" style="width:47.25pt;height:18pt" o:ole="">
+          <v:shape id="_x0000_i1035" type="#_x0000_t75" style="width:47.35pt;height:18pt" o:ole="">
             <v:imagedata r:id="rId26" o:title=""/>
           </v:shape>
-          <o:OLEObject Type="Embed" ProgID="Equation.DSMT4" ShapeID="_x0000_i1035" DrawAspect="Content" ObjectID="_1699014963" r:id="rId27"/>
+          <o:OLEObject Type="Embed" ProgID="Equation.DSMT4" ShapeID="_x0000_i1035" DrawAspect="Content" ObjectID="_1699016877" r:id="rId27"/>
         </w:object>
       </w:r>
       <w:r>
@@ -2554,10 +2758,10 @@
           <w:lang w:val="en-GB"/>
         </w:rPr>
         <w:object w:dxaOrig="510" w:dyaOrig="375" w14:anchorId="7AEA70EC">
-          <v:shape id="_x0000_i1036" type="#_x0000_t75" style="width:24.75pt;height:18pt" o:ole="">
+          <v:shape id="_x0000_i1036" type="#_x0000_t75" style="width:24.65pt;height:18pt" o:ole="">
             <v:imagedata r:id="rId28" o:title=""/>
           </v:shape>
-          <o:OLEObject Type="Embed" ProgID="Equation.DSMT4" ShapeID="_x0000_i1036" DrawAspect="Content" ObjectID="_1699014964" r:id="rId29"/>
+          <o:OLEObject Type="Embed" ProgID="Equation.DSMT4" ShapeID="_x0000_i1036" DrawAspect="Content" ObjectID="_1699016878" r:id="rId29"/>
         </w:object>
       </w:r>
       <w:r>
@@ -2600,10 +2804,10 @@
           <w:lang w:val="en-GB"/>
         </w:rPr>
         <w:object w:dxaOrig="1960" w:dyaOrig="760" w14:anchorId="0EFB15CF">
-          <v:shape id="_x0000_i1037" type="#_x0000_t75" style="width:96.75pt;height:37.5pt" o:ole="">
+          <v:shape id="_x0000_i1037" type="#_x0000_t75" style="width:96.65pt;height:37.35pt" o:ole="">
             <v:imagedata r:id="rId30" o:title=""/>
           </v:shape>
-          <o:OLEObject Type="Embed" ProgID="Equation.DSMT4" ShapeID="_x0000_i1037" DrawAspect="Content" ObjectID="_1699014965" r:id="rId31"/>
+          <o:OLEObject Type="Embed" ProgID="Equation.DSMT4" ShapeID="_x0000_i1037" DrawAspect="Content" ObjectID="_1699016879" r:id="rId31"/>
         </w:object>
       </w:r>
       <w:r>
@@ -2657,7 +2861,29 @@
           <w:lang w:val="en-GB"/>
         </w:rPr>
         <w:lastRenderedPageBreak/>
-        <w:t>point in an infinitesimal interval. Therefore the CIF of a point process can be described by the following proposition (Rasmussen, 2011):</w:t>
+        <w:t xml:space="preserve">point in an infinitesimal interval. </w:t>
+      </w:r>
+      <w:proofErr w:type="gramStart"/>
+      <w:r>
+        <w:rPr>
+          <w:rFonts w:ascii="Arial" w:eastAsia="Arial" w:hAnsi="Arial" w:cs="Arial"/>
+          <w:color w:val="000000" w:themeColor="text1"/>
+          <w:sz w:val="24"/>
+          <w:szCs w:val="24"/>
+          <w:lang w:val="en-GB"/>
+        </w:rPr>
+        <w:t>Therefore</w:t>
+      </w:r>
+      <w:proofErr w:type="gramEnd"/>
+      <w:r>
+        <w:rPr>
+          <w:rFonts w:ascii="Arial" w:eastAsia="Arial" w:hAnsi="Arial" w:cs="Arial"/>
+          <w:color w:val="000000" w:themeColor="text1"/>
+          <w:sz w:val="24"/>
+          <w:szCs w:val="24"/>
+          <w:lang w:val="en-GB"/>
+        </w:rPr>
+        <w:t xml:space="preserve"> the CIF of a point process can be described by the following proposition (Rasmussen, 2011):</w:t>
       </w:r>
     </w:p>
     <w:p>
@@ -2734,10 +2960,10 @@
           <w:lang w:val="en-GB"/>
         </w:rPr>
         <w:object w:dxaOrig="560" w:dyaOrig="360" w14:anchorId="51805448">
-          <v:shape id="_x0000_i1038" type="#_x0000_t75" style="width:28.5pt;height:18pt" o:ole="">
+          <v:shape id="_x0000_i1038" type="#_x0000_t75" style="width:28.65pt;height:18pt" o:ole="">
             <v:imagedata r:id="rId32" o:title=""/>
           </v:shape>
-          <o:OLEObject Type="Embed" ProgID="Equation.DSMT4" ShapeID="_x0000_i1038" DrawAspect="Content" ObjectID="_1699014966" r:id="rId33"/>
+          <o:OLEObject Type="Embed" ProgID="Equation.DSMT4" ShapeID="_x0000_i1038" DrawAspect="Content" ObjectID="_1699016880" r:id="rId33"/>
         </w:object>
       </w:r>
       <w:r>
@@ -2764,10 +2990,10 @@
           <w:lang w:val="en-GB"/>
         </w:rPr>
         <w:object w:dxaOrig="1920" w:dyaOrig="360" w14:anchorId="432E1CD5">
-          <v:shape id="_x0000_i1039" type="#_x0000_t75" style="width:96.75pt;height:18pt" o:ole="">
+          <v:shape id="_x0000_i1039" type="#_x0000_t75" style="width:96.65pt;height:18pt" o:ole="">
             <v:imagedata r:id="rId34" o:title=""/>
           </v:shape>
-          <o:OLEObject Type="Embed" ProgID="Equation.DSMT4" ShapeID="_x0000_i1039" DrawAspect="Content" ObjectID="_1699014967" r:id="rId35"/>
+          <o:OLEObject Type="Embed" ProgID="Equation.DSMT4" ShapeID="_x0000_i1039" DrawAspect="Content" ObjectID="_1699016881" r:id="rId35"/>
         </w:object>
       </w:r>
       <w:r>
@@ -2790,10 +3016,10 @@
           <w:lang w:val="en-GB"/>
         </w:rPr>
         <w:object w:dxaOrig="520" w:dyaOrig="360" w14:anchorId="5B14E694">
-          <v:shape id="_x0000_i1040" type="#_x0000_t75" style="width:24.75pt;height:18pt" o:ole="">
+          <v:shape id="_x0000_i1040" type="#_x0000_t75" style="width:24.65pt;height:18pt" o:ole="">
             <v:imagedata r:id="rId36" o:title=""/>
           </v:shape>
-          <o:OLEObject Type="Embed" ProgID="Equation.DSMT4" ShapeID="_x0000_i1040" DrawAspect="Content" ObjectID="_1699014968" r:id="rId37"/>
+          <o:OLEObject Type="Embed" ProgID="Equation.DSMT4" ShapeID="_x0000_i1040" DrawAspect="Content" ObjectID="_1699016882" r:id="rId37"/>
         </w:object>
       </w:r>
       <w:r>
@@ -2845,10 +3071,10 @@
           <w:lang w:val="en-GB"/>
         </w:rPr>
         <w:object w:dxaOrig="560" w:dyaOrig="360" w14:anchorId="4BDE9561">
-          <v:shape id="_x0000_i1041" type="#_x0000_t75" style="width:28.5pt;height:18pt" o:ole="">
+          <v:shape id="_x0000_i1041" type="#_x0000_t75" style="width:28.65pt;height:18pt" o:ole="">
             <v:imagedata r:id="rId32" o:title=""/>
           </v:shape>
-          <o:OLEObject Type="Embed" ProgID="Equation.DSMT4" ShapeID="_x0000_i1041" DrawAspect="Content" ObjectID="_1699014969" r:id="rId38"/>
+          <o:OLEObject Type="Embed" ProgID="Equation.DSMT4" ShapeID="_x0000_i1041" DrawAspect="Content" ObjectID="_1699016883" r:id="rId38"/>
         </w:object>
       </w:r>
       <w:r>
@@ -2948,10 +3174,10 @@
           <w:lang w:val="en-GB"/>
         </w:rPr>
         <w:object w:dxaOrig="1520" w:dyaOrig="560" w14:anchorId="35158D5F">
-          <v:shape id="_x0000_i1042" type="#_x0000_t75" style="width:76.5pt;height:28.5pt" o:ole="">
+          <v:shape id="_x0000_i1042" type="#_x0000_t75" style="width:76.65pt;height:28.65pt" o:ole="">
             <v:imagedata r:id="rId39" o:title=""/>
           </v:shape>
-          <o:OLEObject Type="Embed" ProgID="Equation.DSMT4" ShapeID="_x0000_i1042" DrawAspect="Content" ObjectID="_1699014970" r:id="rId40"/>
+          <o:OLEObject Type="Embed" ProgID="Equation.DSMT4" ShapeID="_x0000_i1042" DrawAspect="Content" ObjectID="_1699016884" r:id="rId40"/>
         </w:object>
       </w:r>
       <w:r>
@@ -2974,10 +3200,10 @@
           <w:lang w:val="en-GB"/>
         </w:rPr>
         <w:object w:dxaOrig="660" w:dyaOrig="240" w14:anchorId="16DD34E7">
-          <v:shape id="_x0000_i1043" type="#_x0000_t75" style="width:32.25pt;height:12pt" o:ole="">
+          <v:shape id="_x0000_i1043" type="#_x0000_t75" style="width:32pt;height:12pt" o:ole="">
             <v:imagedata r:id="rId41" o:title=""/>
           </v:shape>
-          <o:OLEObject Type="Embed" ProgID="Equation.DSMT4" ShapeID="_x0000_i1043" DrawAspect="Content" ObjectID="_1699014971" r:id="rId42"/>
+          <o:OLEObject Type="Embed" ProgID="Equation.DSMT4" ShapeID="_x0000_i1043" DrawAspect="Content" ObjectID="_1699016885" r:id="rId42"/>
         </w:object>
       </w:r>
       <w:r>
@@ -3143,10 +3369,10 @@
           <w:lang w:val="en-GB"/>
         </w:rPr>
         <w:object w:dxaOrig="870" w:dyaOrig="345" w14:anchorId="3F434F05">
-          <v:shape id="_x0000_i1044" type="#_x0000_t75" style="width:43.5pt;height:17.25pt" o:ole="">
+          <v:shape id="_x0000_i1044" type="#_x0000_t75" style="width:43.35pt;height:17.35pt" o:ole="">
             <v:imagedata r:id="rId43" o:title=""/>
           </v:shape>
-          <o:OLEObject Type="Embed" ProgID="Equation.DSMT4" ShapeID="_x0000_i1044" DrawAspect="Content" ObjectID="_1699014972" r:id="rId44"/>
+          <o:OLEObject Type="Embed" ProgID="Equation.DSMT4" ShapeID="_x0000_i1044" DrawAspect="Content" ObjectID="_1699016886" r:id="rId44"/>
         </w:object>
       </w:r>
     </w:p>
@@ -3213,10 +3439,10 @@
           <w:lang w:val="en-GB"/>
         </w:rPr>
         <w:object w:dxaOrig="1965" w:dyaOrig="375" w14:anchorId="143B4923">
-          <v:shape id="_x0000_i1045" type="#_x0000_t75" style="width:97.5pt;height:18pt" o:ole="">
+          <v:shape id="_x0000_i1045" type="#_x0000_t75" style="width:97.35pt;height:18pt" o:ole="">
             <v:imagedata r:id="rId45" o:title=""/>
           </v:shape>
-          <o:OLEObject Type="Embed" ProgID="Equation.DSMT4" ShapeID="_x0000_i1045" DrawAspect="Content" ObjectID="_1699014973" r:id="rId46"/>
+          <o:OLEObject Type="Embed" ProgID="Equation.DSMT4" ShapeID="_x0000_i1045" DrawAspect="Content" ObjectID="_1699016887" r:id="rId46"/>
         </w:object>
       </w:r>
     </w:p>
@@ -3305,7 +3531,29 @@
           <w:szCs w:val="24"/>
           <w:lang w:val="en-GB"/>
         </w:rPr>
-        <w:t>Keeping in mind that a significant number of real world phenomena have a clustered nature, Hawkes suggests a functional form for a clustered point process (Hawkes, 1971).</w:t>
+        <w:t xml:space="preserve">Keeping in mind that a significant number of </w:t>
+      </w:r>
+      <w:proofErr w:type="gramStart"/>
+      <w:r>
+        <w:rPr>
+          <w:rFonts w:ascii="Arial" w:eastAsia="Arial" w:hAnsi="Arial" w:cs="Arial"/>
+          <w:color w:val="000000" w:themeColor="text1"/>
+          <w:sz w:val="24"/>
+          <w:szCs w:val="24"/>
+          <w:lang w:val="en-GB"/>
+        </w:rPr>
+        <w:t>real world</w:t>
+      </w:r>
+      <w:proofErr w:type="gramEnd"/>
+      <w:r>
+        <w:rPr>
+          <w:rFonts w:ascii="Arial" w:eastAsia="Arial" w:hAnsi="Arial" w:cs="Arial"/>
+          <w:color w:val="000000" w:themeColor="text1"/>
+          <w:sz w:val="24"/>
+          <w:szCs w:val="24"/>
+          <w:lang w:val="en-GB"/>
+        </w:rPr>
+        <w:t xml:space="preserve"> phenomena have a clustered nature, Hawkes suggests a functional form for a clustered point process (Hawkes, 1971).</w:t>
       </w:r>
       <w:r>
         <w:rPr>
@@ -3361,10 +3609,10 @@
           <w:lang w:val="en-GB"/>
         </w:rPr>
         <w:object w:dxaOrig="2745" w:dyaOrig="570" w14:anchorId="417180C8">
-          <v:shape id="_x0000_i1046" type="#_x0000_t75" style="width:137.25pt;height:28.5pt" o:ole="">
+          <v:shape id="_x0000_i1046" type="#_x0000_t75" style="width:137.35pt;height:28.65pt" o:ole="">
             <v:imagedata r:id="rId47" o:title=""/>
           </v:shape>
-          <o:OLEObject Type="Embed" ProgID="Equation.DSMT4" ShapeID="_x0000_i1046" DrawAspect="Content" ObjectID="_1699014974" r:id="rId48"/>
+          <o:OLEObject Type="Embed" ProgID="Equation.DSMT4" ShapeID="_x0000_i1046" DrawAspect="Content" ObjectID="_1699016888" r:id="rId48"/>
         </w:object>
       </w:r>
     </w:p>
@@ -3413,10 +3661,10 @@
           <w:lang w:val="en-GB"/>
         </w:rPr>
         <w:object w:dxaOrig="840" w:dyaOrig="345" w14:anchorId="3A6653EB">
-          <v:shape id="_x0000_i1047" type="#_x0000_t75" style="width:42pt;height:17.25pt" o:ole="">
+          <v:shape id="_x0000_i1047" type="#_x0000_t75" style="width:42pt;height:17.35pt" o:ole="">
             <v:imagedata r:id="rId49" o:title=""/>
           </v:shape>
-          <o:OLEObject Type="Embed" ProgID="Equation.DSMT4" ShapeID="_x0000_i1047" DrawAspect="Content" ObjectID="_1699014975" r:id="rId50"/>
+          <o:OLEObject Type="Embed" ProgID="Equation.DSMT4" ShapeID="_x0000_i1047" DrawAspect="Content" ObjectID="_1699016889" r:id="rId50"/>
         </w:object>
       </w:r>
       <w:r>
@@ -3527,10 +3775,10 @@
           <w:lang w:val="en-GB"/>
         </w:rPr>
         <w:object w:dxaOrig="2250" w:dyaOrig="570" w14:anchorId="02AE415B">
-          <v:shape id="_x0000_i1048" type="#_x0000_t75" style="width:111.75pt;height:28.5pt" o:ole="">
+          <v:shape id="_x0000_i1048" type="#_x0000_t75" style="width:112pt;height:28.65pt" o:ole="">
             <v:imagedata r:id="rId51" o:title=""/>
           </v:shape>
-          <o:OLEObject Type="Embed" ProgID="Equation.DSMT4" ShapeID="_x0000_i1048" DrawAspect="Content" ObjectID="_1699014976" r:id="rId52"/>
+          <o:OLEObject Type="Embed" ProgID="Equation.DSMT4" ShapeID="_x0000_i1048" DrawAspect="Content" ObjectID="_1699016890" r:id="rId52"/>
         </w:object>
       </w:r>
     </w:p>
@@ -3621,10 +3869,10 @@
           <w:lang w:val="en-GB"/>
         </w:rPr>
         <w:object w:dxaOrig="3390" w:dyaOrig="750" w14:anchorId="720DF182">
-          <v:shape id="_x0000_i1049" type="#_x0000_t75" style="width:168.75pt;height:37.5pt" o:ole="">
+          <v:shape id="_x0000_i1049" type="#_x0000_t75" style="width:168.65pt;height:37.35pt" o:ole="">
             <v:imagedata r:id="rId53" o:title=""/>
           </v:shape>
-          <o:OLEObject Type="Embed" ProgID="Equation.DSMT4" ShapeID="_x0000_i1049" DrawAspect="Content" ObjectID="_1699014977" r:id="rId54"/>
+          <o:OLEObject Type="Embed" ProgID="Equation.DSMT4" ShapeID="_x0000_i1049" DrawAspect="Content" ObjectID="_1699016891" r:id="rId54"/>
         </w:object>
       </w:r>
     </w:p>
@@ -3719,10 +3967,10 @@
           <w:lang w:val="en-GB"/>
         </w:rPr>
         <w:object w:dxaOrig="999" w:dyaOrig="400" w14:anchorId="1BF703F0">
-          <v:shape id="_x0000_i1050" type="#_x0000_t75" style="width:49.5pt;height:19.5pt" o:ole="">
+          <v:shape id="_x0000_i1050" type="#_x0000_t75" style="width:49.35pt;height:19.35pt" o:ole="">
             <v:imagedata r:id="rId55" o:title=""/>
           </v:shape>
-          <o:OLEObject Type="Embed" ProgID="Equation.DSMT4" ShapeID="_x0000_i1050" DrawAspect="Content" ObjectID="_1699014978" r:id="rId56"/>
+          <o:OLEObject Type="Embed" ProgID="Equation.DSMT4" ShapeID="_x0000_i1050" DrawAspect="Content" ObjectID="_1699016892" r:id="rId56"/>
         </w:object>
       </w:r>
       <w:r>
@@ -3742,10 +3990,10 @@
           <w:lang w:val="en-GB"/>
         </w:rPr>
         <w:object w:dxaOrig="400" w:dyaOrig="320" w14:anchorId="6E5ED465">
-          <v:shape id="_x0000_i1051" type="#_x0000_t75" style="width:19.5pt;height:17.25pt" o:ole="">
+          <v:shape id="_x0000_i1051" type="#_x0000_t75" style="width:19.35pt;height:17.35pt" o:ole="">
             <v:imagedata r:id="rId57" o:title=""/>
           </v:shape>
-          <o:OLEObject Type="Embed" ProgID="Equation.DSMT4" ShapeID="_x0000_i1051" DrawAspect="Content" ObjectID="_1699014979" r:id="rId58"/>
+          <o:OLEObject Type="Embed" ProgID="Equation.DSMT4" ShapeID="_x0000_i1051" DrawAspect="Content" ObjectID="_1699016893" r:id="rId58"/>
         </w:object>
       </w:r>
       <w:r>
@@ -3808,10 +4056,10 @@
           <w:lang w:val="en-GB"/>
         </w:rPr>
         <w:object w:dxaOrig="499" w:dyaOrig="320" w14:anchorId="47070819">
-          <v:shape id="_x0000_i1052" type="#_x0000_t75" style="width:24.75pt;height:17.25pt" o:ole="">
+          <v:shape id="_x0000_i1052" type="#_x0000_t75" style="width:24.65pt;height:17.35pt" o:ole="">
             <v:imagedata r:id="rId59" o:title=""/>
           </v:shape>
-          <o:OLEObject Type="Embed" ProgID="Equation.DSMT4" ShapeID="_x0000_i1052" DrawAspect="Content" ObjectID="_1699014980" r:id="rId60"/>
+          <o:OLEObject Type="Embed" ProgID="Equation.DSMT4" ShapeID="_x0000_i1052" DrawAspect="Content" ObjectID="_1699016894" r:id="rId60"/>
         </w:object>
       </w:r>
       <w:r>
@@ -3855,10 +4103,10 @@
           <w:lang w:val="en-GB"/>
         </w:rPr>
         <w:object w:dxaOrig="999" w:dyaOrig="400" w14:anchorId="73CE8603">
-          <v:shape id="_x0000_i1053" type="#_x0000_t75" style="width:49.5pt;height:19.5pt" o:ole="">
+          <v:shape id="_x0000_i1053" type="#_x0000_t75" style="width:49.35pt;height:19.35pt" o:ole="">
             <v:imagedata r:id="rId55" o:title=""/>
           </v:shape>
-          <o:OLEObject Type="Embed" ProgID="Equation.DSMT4" ShapeID="_x0000_i1053" DrawAspect="Content" ObjectID="_1699014981" r:id="rId61"/>
+          <o:OLEObject Type="Embed" ProgID="Equation.DSMT4" ShapeID="_x0000_i1053" DrawAspect="Content" ObjectID="_1699016895" r:id="rId61"/>
         </w:object>
       </w:r>
       <w:r>
@@ -3916,10 +4164,10 @@
           <w:lang w:val="en-GB"/>
         </w:rPr>
         <w:object w:dxaOrig="1840" w:dyaOrig="520" w14:anchorId="54F8269C">
-          <v:shape id="_x0000_i1054" type="#_x0000_t75" style="width:91.5pt;height:24.75pt" o:ole="">
+          <v:shape id="_x0000_i1054" type="#_x0000_t75" style="width:91.35pt;height:24.65pt" o:ole="">
             <v:imagedata r:id="rId62" o:title=""/>
           </v:shape>
-          <o:OLEObject Type="Embed" ProgID="Equation.DSMT4" ShapeID="_x0000_i1054" DrawAspect="Content" ObjectID="_1699014982" r:id="rId63"/>
+          <o:OLEObject Type="Embed" ProgID="Equation.DSMT4" ShapeID="_x0000_i1054" DrawAspect="Content" ObjectID="_1699016896" r:id="rId63"/>
         </w:object>
       </w:r>
     </w:p>
@@ -3999,10 +4247,10 @@
               <w:lang w:val="en-GB"/>
             </w:rPr>
             <w:object w:dxaOrig="180" w:dyaOrig="360" w14:anchorId="4EEE22E3">
-              <v:shape id="_x0000_i1055" type="#_x0000_t75" style="width:9.75pt;height:18pt" o:ole="">
+              <v:shape id="_x0000_i1055" type="#_x0000_t75" style="width:10pt;height:18pt" o:ole="">
                 <v:imagedata r:id="rId64" o:title=""/>
               </v:shape>
-              <o:OLEObject Type="Embed" ProgID="Equation.DSMT4" ShapeID="_x0000_i1055" DrawAspect="Content" ObjectID="_1699014983" r:id="rId65"/>
+              <o:OLEObject Type="Embed" ProgID="Equation.DSMT4" ShapeID="_x0000_i1055" DrawAspect="Content" ObjectID="_1699016897" r:id="rId65"/>
             </w:object>
           </w:r>
           <w:r>
@@ -4025,10 +4273,10 @@
               <w:lang w:val="en-GB"/>
             </w:rPr>
             <w:object w:dxaOrig="760" w:dyaOrig="360" w14:anchorId="20BD2DBE">
-              <v:shape id="_x0000_i1056" type="#_x0000_t75" style="width:37.5pt;height:18pt" o:ole="">
+              <v:shape id="_x0000_i1056" type="#_x0000_t75" style="width:37.35pt;height:18pt" o:ole="">
                 <v:imagedata r:id="rId66" o:title=""/>
               </v:shape>
-              <o:OLEObject Type="Embed" ProgID="Equation.DSMT4" ShapeID="_x0000_i1056" DrawAspect="Content" ObjectID="_1699014984" r:id="rId67"/>
+              <o:OLEObject Type="Embed" ProgID="Equation.DSMT4" ShapeID="_x0000_i1056" DrawAspect="Content" ObjectID="_1699016898" r:id="rId67"/>
             </w:object>
           </w:r>
           <w:r>
@@ -4051,10 +4299,10 @@
               <w:lang w:val="en-GB"/>
             </w:rPr>
             <w:object w:dxaOrig="999" w:dyaOrig="400" w14:anchorId="14908C3F">
-              <v:shape id="_x0000_i1057" type="#_x0000_t75" style="width:49.5pt;height:19.5pt" o:ole="">
+              <v:shape id="_x0000_i1057" type="#_x0000_t75" style="width:49.35pt;height:19.35pt" o:ole="">
                 <v:imagedata r:id="rId55" o:title=""/>
               </v:shape>
-              <o:OLEObject Type="Embed" ProgID="Equation.DSMT4" ShapeID="_x0000_i1057" DrawAspect="Content" ObjectID="_1699014985" r:id="rId68"/>
+              <o:OLEObject Type="Embed" ProgID="Equation.DSMT4" ShapeID="_x0000_i1057" DrawAspect="Content" ObjectID="_1699016899" r:id="rId68"/>
             </w:object>
           </w:r>
           <w:r>
@@ -4117,10 +4365,10 @@
               <w:lang w:val="en-GB"/>
             </w:rPr>
             <w:object w:dxaOrig="999" w:dyaOrig="400" w14:anchorId="08610589">
-              <v:shape id="_x0000_i1058" type="#_x0000_t75" style="width:49.5pt;height:19.5pt" o:ole="">
+              <v:shape id="_x0000_i1058" type="#_x0000_t75" style="width:49.35pt;height:19.35pt" o:ole="">
                 <v:imagedata r:id="rId55" o:title=""/>
               </v:shape>
-              <o:OLEObject Type="Embed" ProgID="Equation.DSMT4" ShapeID="_x0000_i1058" DrawAspect="Content" ObjectID="_1699014986" r:id="rId69"/>
+              <o:OLEObject Type="Embed" ProgID="Equation.DSMT4" ShapeID="_x0000_i1058" DrawAspect="Content" ObjectID="_1699016900" r:id="rId69"/>
             </w:object>
           </w:r>
           <w:r>
@@ -4143,10 +4391,10 @@
               <w:lang w:val="en-GB"/>
             </w:rPr>
             <w:object w:dxaOrig="760" w:dyaOrig="360" w14:anchorId="0D1E1889">
-              <v:shape id="_x0000_i1059" type="#_x0000_t75" style="width:37.5pt;height:18pt" o:ole="">
+              <v:shape id="_x0000_i1059" type="#_x0000_t75" style="width:37.35pt;height:18pt" o:ole="">
                 <v:imagedata r:id="rId70" o:title=""/>
               </v:shape>
-              <o:OLEObject Type="Embed" ProgID="Equation.DSMT4" ShapeID="_x0000_i1059" DrawAspect="Content" ObjectID="_1699014987" r:id="rId71"/>
+              <o:OLEObject Type="Embed" ProgID="Equation.DSMT4" ShapeID="_x0000_i1059" DrawAspect="Content" ObjectID="_1699016901" r:id="rId71"/>
             </w:object>
           </w:r>
           <w:r>
@@ -4169,10 +4417,10 @@
               <w:lang w:val="en-GB"/>
             </w:rPr>
             <w:object w:dxaOrig="999" w:dyaOrig="400" w14:anchorId="56A00959">
-              <v:shape id="_x0000_i1060" type="#_x0000_t75" style="width:49.5pt;height:19.5pt" o:ole="">
+              <v:shape id="_x0000_i1060" type="#_x0000_t75" style="width:49.35pt;height:19.35pt" o:ole="">
                 <v:imagedata r:id="rId55" o:title=""/>
               </v:shape>
-              <o:OLEObject Type="Embed" ProgID="Equation.DSMT4" ShapeID="_x0000_i1060" DrawAspect="Content" ObjectID="_1699014988" r:id="rId72"/>
+              <o:OLEObject Type="Embed" ProgID="Equation.DSMT4" ShapeID="_x0000_i1060" DrawAspect="Content" ObjectID="_1699016902" r:id="rId72"/>
             </w:object>
           </w:r>
           <w:r>
@@ -4235,10 +4483,10 @@
               <w:lang w:val="en-GB"/>
             </w:rPr>
             <w:object w:dxaOrig="960" w:dyaOrig="580" w14:anchorId="54938368">
-              <v:shape id="_x0000_i1061" type="#_x0000_t75" style="width:47.25pt;height:28.5pt" o:ole="">
+              <v:shape id="_x0000_i1061" type="#_x0000_t75" style="width:47.35pt;height:28.65pt" o:ole="">
                 <v:imagedata r:id="rId73" o:title=""/>
               </v:shape>
-              <o:OLEObject Type="Embed" ProgID="Equation.DSMT4" ShapeID="_x0000_i1061" DrawAspect="Content" ObjectID="_1699014989" r:id="rId74"/>
+              <o:OLEObject Type="Embed" ProgID="Equation.DSMT4" ShapeID="_x0000_i1061" DrawAspect="Content" ObjectID="_1699016903" r:id="rId74"/>
             </w:object>
           </w:r>
           <w:r>
@@ -4301,10 +4549,10 @@
               <w:lang w:val="en-GB"/>
             </w:rPr>
             <w:object w:dxaOrig="180" w:dyaOrig="360" w14:anchorId="3A251216">
-              <v:shape id="_x0000_i1062" type="#_x0000_t75" style="width:9.75pt;height:18pt" o:ole="">
+              <v:shape id="_x0000_i1062" type="#_x0000_t75" style="width:10pt;height:18pt" o:ole="">
                 <v:imagedata r:id="rId64" o:title=""/>
               </v:shape>
-              <o:OLEObject Type="Embed" ProgID="Equation.DSMT4" ShapeID="_x0000_i1062" DrawAspect="Content" ObjectID="_1699014990" r:id="rId75"/>
+              <o:OLEObject Type="Embed" ProgID="Equation.DSMT4" ShapeID="_x0000_i1062" DrawAspect="Content" ObjectID="_1699016904" r:id="rId75"/>
             </w:object>
           </w:r>
           <w:r>
@@ -4699,6 +4947,7 @@
                               <w:t xml:space="preserve"> </w:t>
                             </w:r>
                             <w:proofErr w:type="spellStart"/>
+                            <w:proofErr w:type="gramStart"/>
                             <w:r>
                               <w:rPr>
                                 <w:rFonts w:ascii="Cambria Math" w:eastAsia="Arial" w:hAnsi="Cambria Math" w:cs="Arial"/>
@@ -4714,7 +4963,16 @@
                                 <w:sz w:val="22"/>
                                 <w:szCs w:val="22"/>
                               </w:rPr>
-                              <w:t>([0, 1]).</w:t>
+                              <w:t>(</w:t>
+                            </w:r>
+                            <w:proofErr w:type="gramEnd"/>
+                            <w:r>
+                              <w:rPr>
+                                <w:rFonts w:ascii="Cambria Math" w:eastAsia="Arial" w:hAnsi="Cambria Math" w:cs="Arial"/>
+                                <w:sz w:val="22"/>
+                                <w:szCs w:val="22"/>
+                              </w:rPr>
+                              <w:t>[0, 1]).</w:t>
                             </w:r>
                           </w:p>
                           <w:p>
@@ -5327,7 +5585,25 @@
                                 <w:sz w:val="22"/>
                                 <w:szCs w:val="22"/>
                               </w:rPr>
-                              <w:t xml:space="preserve">, . . . , </w:t>
+                              <w:t xml:space="preserve">, </w:t>
+                            </w:r>
+                            <w:proofErr w:type="gramStart"/>
+                            <w:r>
+                              <w:rPr>
+                                <w:rFonts w:ascii="Cambria Math" w:eastAsia="Arial" w:hAnsi="Cambria Math" w:cs="Arial"/>
+                                <w:sz w:val="22"/>
+                                <w:szCs w:val="22"/>
+                              </w:rPr>
+                              <w:t>. . . ,</w:t>
+                            </w:r>
+                            <w:proofErr w:type="gramEnd"/>
+                            <w:r>
+                              <w:rPr>
+                                <w:rFonts w:ascii="Cambria Math" w:eastAsia="Arial" w:hAnsi="Cambria Math" w:cs="Arial"/>
+                                <w:sz w:val="22"/>
+                                <w:szCs w:val="22"/>
+                              </w:rPr>
+                              <w:t xml:space="preserve"> </w:t>
                             </w:r>
                             <w:proofErr w:type="spellStart"/>
                             <w:r>
@@ -5703,7 +5979,35 @@
                           <w:sz w:val="22"/>
                           <w:szCs w:val="22"/>
                         </w:rPr>
-                        <w:t xml:space="preserve"> Unif([0, 1]).</w:t>
+                        <w:t xml:space="preserve"> </w:t>
+                      </w:r>
+                      <w:proofErr w:type="spellStart"/>
+                      <w:proofErr w:type="gramStart"/>
+                      <w:r>
+                        <w:rPr>
+                          <w:rFonts w:ascii="Cambria Math" w:eastAsia="Arial" w:hAnsi="Cambria Math" w:cs="Arial"/>
+                          <w:sz w:val="22"/>
+                          <w:szCs w:val="22"/>
+                        </w:rPr>
+                        <w:t>Unif</w:t>
+                      </w:r>
+                      <w:proofErr w:type="spellEnd"/>
+                      <w:r>
+                        <w:rPr>
+                          <w:rFonts w:ascii="Cambria Math" w:eastAsia="Arial" w:hAnsi="Cambria Math" w:cs="Arial"/>
+                          <w:sz w:val="22"/>
+                          <w:szCs w:val="22"/>
+                        </w:rPr>
+                        <w:t>(</w:t>
+                      </w:r>
+                      <w:proofErr w:type="gramEnd"/>
+                      <w:r>
+                        <w:rPr>
+                          <w:rFonts w:ascii="Cambria Math" w:eastAsia="Arial" w:hAnsi="Cambria Math" w:cs="Arial"/>
+                          <w:sz w:val="22"/>
+                          <w:szCs w:val="22"/>
+                        </w:rPr>
+                        <w:t>[0, 1]).</w:t>
                       </w:r>
                     </w:p>
                     <w:p>
@@ -6316,8 +6620,27 @@
                           <w:sz w:val="22"/>
                           <w:szCs w:val="22"/>
                         </w:rPr>
-                        <w:t xml:space="preserve">, . . . , </w:t>
+                        <w:t xml:space="preserve">, </w:t>
                       </w:r>
+                      <w:proofErr w:type="gramStart"/>
+                      <w:r>
+                        <w:rPr>
+                          <w:rFonts w:ascii="Cambria Math" w:eastAsia="Arial" w:hAnsi="Cambria Math" w:cs="Arial"/>
+                          <w:sz w:val="22"/>
+                          <w:szCs w:val="22"/>
+                        </w:rPr>
+                        <w:t>. . . ,</w:t>
+                      </w:r>
+                      <w:proofErr w:type="gramEnd"/>
+                      <w:r>
+                        <w:rPr>
+                          <w:rFonts w:ascii="Cambria Math" w:eastAsia="Arial" w:hAnsi="Cambria Math" w:cs="Arial"/>
+                          <w:sz w:val="22"/>
+                          <w:szCs w:val="22"/>
+                        </w:rPr>
+                        <w:t xml:space="preserve"> </w:t>
+                      </w:r>
+                      <w:proofErr w:type="spellStart"/>
                       <w:r>
                         <w:rPr>
                           <w:rFonts w:ascii="Cambria Math" w:eastAsia="Arial" w:hAnsi="Cambria Math" w:cs="Arial"/>
@@ -6337,6 +6660,7 @@
                         </w:rPr>
                         <w:t>n</w:t>
                       </w:r>
+                      <w:proofErr w:type="spellEnd"/>
                       <w:r>
                         <w:rPr>
                           <w:rFonts w:ascii="Cambria Math" w:eastAsia="Arial" w:hAnsi="Cambria Math" w:cs="Arial"/>
@@ -6613,10 +6937,10 @@
           <w:lang w:val="en-GB"/>
         </w:rPr>
         <w:object w:dxaOrig="1920" w:dyaOrig="360" w14:anchorId="46806BFC">
-          <v:shape id="_x0000_i1063" type="#_x0000_t75" style="width:96.75pt;height:18pt" o:ole="">
+          <v:shape id="_x0000_i1063" type="#_x0000_t75" style="width:96.65pt;height:18pt" o:ole="">
             <v:imagedata r:id="rId76" o:title=""/>
           </v:shape>
-          <o:OLEObject Type="Embed" ProgID="Equation.DSMT4" ShapeID="_x0000_i1063" DrawAspect="Content" ObjectID="_1699014991" r:id="rId77"/>
+          <o:OLEObject Type="Embed" ProgID="Equation.DSMT4" ShapeID="_x0000_i1063" DrawAspect="Content" ObjectID="_1699016905" r:id="rId77"/>
         </w:object>
       </w:r>
       <w:r>
@@ -6639,10 +6963,10 @@
           <w:lang w:val="en-GB"/>
         </w:rPr>
         <w:object w:dxaOrig="580" w:dyaOrig="320" w14:anchorId="47BB83BB">
-          <v:shape id="_x0000_i1064" type="#_x0000_t75" style="width:28.5pt;height:17.25pt" o:ole="">
+          <v:shape id="_x0000_i1064" type="#_x0000_t75" style="width:28.65pt;height:17.35pt" o:ole="">
             <v:imagedata r:id="rId78" o:title=""/>
           </v:shape>
-          <o:OLEObject Type="Embed" ProgID="Equation.DSMT4" ShapeID="_x0000_i1064" DrawAspect="Content" ObjectID="_1699014992" r:id="rId79"/>
+          <o:OLEObject Type="Embed" ProgID="Equation.DSMT4" ShapeID="_x0000_i1064" DrawAspect="Content" ObjectID="_1699016906" r:id="rId79"/>
         </w:object>
       </w:r>
       <w:r>
@@ -6685,10 +7009,10 @@
           <w:lang w:val="en-GB"/>
         </w:rPr>
         <w:object w:dxaOrig="580" w:dyaOrig="279" w14:anchorId="7FB966F6">
-          <v:shape id="_x0000_i1065" type="#_x0000_t75" style="width:28.5pt;height:13.5pt" o:ole="">
+          <v:shape id="_x0000_i1065" type="#_x0000_t75" style="width:28.65pt;height:13.35pt" o:ole="">
             <v:imagedata r:id="rId80" o:title=""/>
           </v:shape>
-          <o:OLEObject Type="Embed" ProgID="Equation.DSMT4" ShapeID="_x0000_i1065" DrawAspect="Content" ObjectID="_1699014993" r:id="rId81"/>
+          <o:OLEObject Type="Embed" ProgID="Equation.DSMT4" ShapeID="_x0000_i1065" DrawAspect="Content" ObjectID="_1699016907" r:id="rId81"/>
         </w:object>
       </w:r>
       <w:r>
@@ -6758,10 +7082,10 @@
           <w:lang w:val="en-GB"/>
         </w:rPr>
         <w:object w:dxaOrig="2659" w:dyaOrig="680" w14:anchorId="06AFD6E5">
-          <v:shape id="_x0000_i1066" type="#_x0000_t75" style="width:133.5pt;height:34.5pt" o:ole="">
+          <v:shape id="_x0000_i1066" type="#_x0000_t75" style="width:133.35pt;height:34.65pt" o:ole="">
             <v:imagedata r:id="rId82" o:title=""/>
           </v:shape>
-          <o:OLEObject Type="Embed" ProgID="Equation.DSMT4" ShapeID="_x0000_i1066" DrawAspect="Content" ObjectID="_1699014994" r:id="rId83"/>
+          <o:OLEObject Type="Embed" ProgID="Equation.DSMT4" ShapeID="_x0000_i1066" DrawAspect="Content" ObjectID="_1699016908" r:id="rId83"/>
         </w:object>
       </w:r>
     </w:p>
@@ -6806,10 +7130,10 @@
           <w:lang w:val="en-GB"/>
         </w:rPr>
         <w:object w:dxaOrig="580" w:dyaOrig="360" w14:anchorId="22D3B57B">
-          <v:shape id="_x0000_i1067" type="#_x0000_t75" style="width:28.5pt;height:18pt" o:ole="">
+          <v:shape id="_x0000_i1067" type="#_x0000_t75" style="width:28.65pt;height:18pt" o:ole="">
             <v:imagedata r:id="rId84" o:title=""/>
           </v:shape>
-          <o:OLEObject Type="Embed" ProgID="Equation.DSMT4" ShapeID="_x0000_i1067" DrawAspect="Content" ObjectID="_1699014995" r:id="rId85"/>
+          <o:OLEObject Type="Embed" ProgID="Equation.DSMT4" ShapeID="_x0000_i1067" DrawAspect="Content" ObjectID="_1699016909" r:id="rId85"/>
         </w:object>
       </w:r>
       <w:r>
@@ -6905,10 +7229,10 @@
           <w:lang w:val="en-GB"/>
         </w:rPr>
         <w:object w:dxaOrig="1760" w:dyaOrig="740" w14:anchorId="2EE6028E">
-          <v:shape id="_x0000_i1068" type="#_x0000_t75" style="width:89.25pt;height:37.5pt" o:ole="">
+          <v:shape id="_x0000_i1068" type="#_x0000_t75" style="width:89.35pt;height:37.35pt" o:ole="">
             <v:imagedata r:id="rId86" o:title=""/>
           </v:shape>
-          <o:OLEObject Type="Embed" ProgID="Equation.DSMT4" ShapeID="_x0000_i1068" DrawAspect="Content" ObjectID="_1699014996" r:id="rId87"/>
+          <o:OLEObject Type="Embed" ProgID="Equation.DSMT4" ShapeID="_x0000_i1068" DrawAspect="Content" ObjectID="_1699016910" r:id="rId87"/>
         </w:object>
       </w:r>
     </w:p>
@@ -6990,10 +7314,10 @@
           <w:lang w:val="en-GB"/>
         </w:rPr>
         <w:object w:dxaOrig="4160" w:dyaOrig="760" w14:anchorId="48FCD761">
-          <v:shape id="_x0000_i1069" type="#_x0000_t75" style="width:208.5pt;height:37.5pt" o:ole="">
+          <v:shape id="_x0000_i1069" type="#_x0000_t75" style="width:208.65pt;height:37.35pt" o:ole="">
             <v:imagedata r:id="rId88" o:title=""/>
           </v:shape>
-          <o:OLEObject Type="Embed" ProgID="Equation.DSMT4" ShapeID="_x0000_i1069" DrawAspect="Content" ObjectID="_1699014997" r:id="rId89"/>
+          <o:OLEObject Type="Embed" ProgID="Equation.DSMT4" ShapeID="_x0000_i1069" DrawAspect="Content" ObjectID="_1699016911" r:id="rId89"/>
         </w:object>
       </w:r>
     </w:p>
@@ -7171,10 +7495,10 @@
           <w:lang w:val="en-GB"/>
         </w:rPr>
         <w:object w:dxaOrig="560" w:dyaOrig="360" w14:anchorId="26DF7D41">
-          <v:shape id="_x0000_i1070" type="#_x0000_t75" style="width:28.5pt;height:18pt" o:ole="">
+          <v:shape id="_x0000_i1070" type="#_x0000_t75" style="width:28.65pt;height:18pt" o:ole="">
             <v:imagedata r:id="rId90" o:title=""/>
           </v:shape>
-          <o:OLEObject Type="Embed" ProgID="Equation.DSMT4" ShapeID="_x0000_i1070" DrawAspect="Content" ObjectID="_1699014998" r:id="rId91"/>
+          <o:OLEObject Type="Embed" ProgID="Equation.DSMT4" ShapeID="_x0000_i1070" DrawAspect="Content" ObjectID="_1699016912" r:id="rId91"/>
         </w:object>
       </w:r>
       <w:r>
@@ -7374,10 +7698,10 @@
           <w:lang w:val="en-GB"/>
         </w:rPr>
         <w:object w:dxaOrig="7740" w:dyaOrig="840" w14:anchorId="66D4F85C">
-          <v:shape id="_x0000_i1071" type="#_x0000_t75" style="width:387.75pt;height:42pt" o:ole="">
+          <v:shape id="_x0000_i1071" type="#_x0000_t75" style="width:388pt;height:42pt" o:ole="">
             <v:imagedata r:id="rId92" o:title=""/>
           </v:shape>
-          <o:OLEObject Type="Embed" ProgID="Equation.DSMT4" ShapeID="_x0000_i1071" DrawAspect="Content" ObjectID="_1699014999" r:id="rId93"/>
+          <o:OLEObject Type="Embed" ProgID="Equation.DSMT4" ShapeID="_x0000_i1071" DrawAspect="Content" ObjectID="_1699016913" r:id="rId93"/>
         </w:object>
       </w:r>
     </w:p>
@@ -7586,6 +7910,7 @@
         </w:rPr>
         <w:t xml:space="preserve">n the case when integration is not possible due to a non-integrable function or due to an overflow problem, it is possible to apply </w:t>
       </w:r>
+      <w:proofErr w:type="gramStart"/>
       <w:r>
         <w:rPr>
           <w:rFonts w:ascii="Arial" w:eastAsia="Arial" w:hAnsi="Arial" w:cs="Arial"/>
@@ -7596,6 +7921,7 @@
         </w:rPr>
         <w:t>an</w:t>
       </w:r>
+      <w:proofErr w:type="gramEnd"/>
       <w:r>
         <w:rPr>
           <w:rFonts w:ascii="Arial" w:eastAsia="Arial" w:hAnsi="Arial" w:cs="Arial"/>
@@ -7799,10 +8125,10 @@
           <w:lang w:val="en-GB"/>
         </w:rPr>
         <w:object w:dxaOrig="220" w:dyaOrig="279" w14:anchorId="1348C1C8">
-          <v:shape id="_x0000_i1072" type="#_x0000_t75" style="width:10.5pt;height:13.5pt" o:ole="">
+          <v:shape id="_x0000_i1072" type="#_x0000_t75" style="width:10.65pt;height:13.35pt" o:ole="">
             <v:imagedata r:id="rId94" o:title=""/>
           </v:shape>
-          <o:OLEObject Type="Embed" ProgID="Equation.DSMT4" ShapeID="_x0000_i1072" DrawAspect="Content" ObjectID="_1699015000" r:id="rId95"/>
+          <o:OLEObject Type="Embed" ProgID="Equation.DSMT4" ShapeID="_x0000_i1072" DrawAspect="Content" ObjectID="_1699016914" r:id="rId95"/>
         </w:object>
       </w:r>
       <w:r>
@@ -7825,10 +8151,10 @@
           <w:lang w:val="en-GB"/>
         </w:rPr>
         <w:object w:dxaOrig="180" w:dyaOrig="360" w14:anchorId="693EDFC2">
-          <v:shape id="_x0000_i1073" type="#_x0000_t75" style="width:9.75pt;height:18pt" o:ole="">
+          <v:shape id="_x0000_i1073" type="#_x0000_t75" style="width:10pt;height:18pt" o:ole="">
             <v:imagedata r:id="rId96" o:title=""/>
           </v:shape>
-          <o:OLEObject Type="Embed" ProgID="Equation.DSMT4" ShapeID="_x0000_i1073" DrawAspect="Content" ObjectID="_1699015001" r:id="rId97"/>
+          <o:OLEObject Type="Embed" ProgID="Equation.DSMT4" ShapeID="_x0000_i1073" DrawAspect="Content" ObjectID="_1699016915" r:id="rId97"/>
         </w:object>
       </w:r>
       <w:r>
@@ -7851,10 +8177,10 @@
           <w:lang w:val="en-GB"/>
         </w:rPr>
         <w:object w:dxaOrig="980" w:dyaOrig="400" w14:anchorId="2C1B07F8">
-          <v:shape id="_x0000_i1074" type="#_x0000_t75" style="width:49.5pt;height:19.5pt" o:ole="">
+          <v:shape id="_x0000_i1074" type="#_x0000_t75" style="width:49.35pt;height:19.35pt" o:ole="">
             <v:imagedata r:id="rId98" o:title=""/>
           </v:shape>
-          <o:OLEObject Type="Embed" ProgID="Equation.DSMT4" ShapeID="_x0000_i1074" DrawAspect="Content" ObjectID="_1699015002" r:id="rId99"/>
+          <o:OLEObject Type="Embed" ProgID="Equation.DSMT4" ShapeID="_x0000_i1074" DrawAspect="Content" ObjectID="_1699016916" r:id="rId99"/>
         </w:object>
       </w:r>
       <w:r>
@@ -7897,10 +8223,10 @@
           <w:lang w:val="en-GB"/>
         </w:rPr>
         <w:object w:dxaOrig="180" w:dyaOrig="360" w14:anchorId="240D7D8D">
-          <v:shape id="_x0000_i1075" type="#_x0000_t75" style="width:9.75pt;height:18pt" o:ole="">
+          <v:shape id="_x0000_i1075" type="#_x0000_t75" style="width:10pt;height:18pt" o:ole="">
             <v:imagedata r:id="rId100" o:title=""/>
           </v:shape>
-          <o:OLEObject Type="Embed" ProgID="Equation.DSMT4" ShapeID="_x0000_i1075" DrawAspect="Content" ObjectID="_1699015003" r:id="rId101"/>
+          <o:OLEObject Type="Embed" ProgID="Equation.DSMT4" ShapeID="_x0000_i1075" DrawAspect="Content" ObjectID="_1699016917" r:id="rId101"/>
         </w:object>
       </w:r>
       <w:r>
@@ -7923,10 +8249,10 @@
           <w:lang w:val="en-GB"/>
         </w:rPr>
         <w:object w:dxaOrig="260" w:dyaOrig="360" w14:anchorId="34965680">
-          <v:shape id="_x0000_i1076" type="#_x0000_t75" style="width:13.5pt;height:18pt" o:ole="">
+          <v:shape id="_x0000_i1076" type="#_x0000_t75" style="width:13.35pt;height:18pt" o:ole="">
             <v:imagedata r:id="rId102" o:title=""/>
           </v:shape>
-          <o:OLEObject Type="Embed" ProgID="Equation.DSMT4" ShapeID="_x0000_i1076" DrawAspect="Content" ObjectID="_1699015004" r:id="rId103"/>
+          <o:OLEObject Type="Embed" ProgID="Equation.DSMT4" ShapeID="_x0000_i1076" DrawAspect="Content" ObjectID="_1699016918" r:id="rId103"/>
         </w:object>
       </w:r>
       <w:r>
@@ -7962,10 +8288,10 @@
           <w:lang w:val="en-GB"/>
         </w:rPr>
         <w:object w:dxaOrig="2640" w:dyaOrig="780" w14:anchorId="068142E5">
-          <v:shape id="_x0000_i1077" type="#_x0000_t75" style="width:132pt;height:39.75pt" o:ole="">
+          <v:shape id="_x0000_i1077" type="#_x0000_t75" style="width:132pt;height:40pt" o:ole="">
             <v:imagedata r:id="rId104" o:title=""/>
           </v:shape>
-          <o:OLEObject Type="Embed" ProgID="Equation.DSMT4" ShapeID="_x0000_i1077" DrawAspect="Content" ObjectID="_1699015005" r:id="rId105"/>
+          <o:OLEObject Type="Embed" ProgID="Equation.DSMT4" ShapeID="_x0000_i1077" DrawAspect="Content" ObjectID="_1699016919" r:id="rId105"/>
         </w:object>
       </w:r>
     </w:p>
@@ -8270,10 +8596,10 @@
           <w:lang w:val="en-GB"/>
         </w:rPr>
         <w:object w:dxaOrig="3519" w:dyaOrig="780" w14:anchorId="27F00F3A">
-          <v:shape id="_x0000_i1078" type="#_x0000_t75" style="width:175.5pt;height:39.75pt" o:ole="">
+          <v:shape id="_x0000_i1078" type="#_x0000_t75" style="width:175.35pt;height:40pt" o:ole="">
             <v:imagedata r:id="rId106" o:title=""/>
           </v:shape>
-          <o:OLEObject Type="Embed" ProgID="Equation.DSMT4" ShapeID="_x0000_i1078" DrawAspect="Content" ObjectID="_1699015006" r:id="rId107"/>
+          <o:OLEObject Type="Embed" ProgID="Equation.DSMT4" ShapeID="_x0000_i1078" DrawAspect="Content" ObjectID="_1699016920" r:id="rId107"/>
         </w:object>
       </w:r>
       <w:r>
@@ -8347,10 +8673,10 @@
           <w:lang w:val="en-GB"/>
         </w:rPr>
         <w:object w:dxaOrig="1620" w:dyaOrig="400" w14:anchorId="3F84FB36">
-          <v:shape id="_x0000_i1079" type="#_x0000_t75" style="width:81.75pt;height:19.5pt" o:ole="">
+          <v:shape id="_x0000_i1079" type="#_x0000_t75" style="width:82pt;height:19.35pt" o:ole="">
             <v:imagedata r:id="rId108" o:title=""/>
           </v:shape>
-          <o:OLEObject Type="Embed" ProgID="Equation.DSMT4" ShapeID="_x0000_i1079" DrawAspect="Content" ObjectID="_1699015007" r:id="rId109"/>
+          <o:OLEObject Type="Embed" ProgID="Equation.DSMT4" ShapeID="_x0000_i1079" DrawAspect="Content" ObjectID="_1699016921" r:id="rId109"/>
         </w:object>
       </w:r>
       <w:r>
@@ -8456,10 +8782,10 @@
           <w:lang w:val="en-GB"/>
         </w:rPr>
         <w:object w:dxaOrig="760" w:dyaOrig="400" w14:anchorId="6BA629F8">
-          <v:shape id="_x0000_i1080" type="#_x0000_t75" style="width:37.5pt;height:19.5pt" o:ole="">
+          <v:shape id="_x0000_i1080" type="#_x0000_t75" style="width:37.35pt;height:19.35pt" o:ole="">
             <v:imagedata r:id="rId110" o:title=""/>
           </v:shape>
-          <o:OLEObject Type="Embed" ProgID="Equation.DSMT4" ShapeID="_x0000_i1080" DrawAspect="Content" ObjectID="_1699015008" r:id="rId111"/>
+          <o:OLEObject Type="Embed" ProgID="Equation.DSMT4" ShapeID="_x0000_i1080" DrawAspect="Content" ObjectID="_1699016922" r:id="rId111"/>
         </w:object>
       </w:r>
       <w:r>
@@ -8489,10 +8815,10 @@
           <w:lang w:val="en-GB"/>
         </w:rPr>
         <w:object w:dxaOrig="920" w:dyaOrig="360" w14:anchorId="60A509C0">
-          <v:shape id="_x0000_i1081" type="#_x0000_t75" style="width:47.25pt;height:18pt" o:ole="">
+          <v:shape id="_x0000_i1081" type="#_x0000_t75" style="width:47.35pt;height:18pt" o:ole="">
             <v:imagedata r:id="rId112" o:title=""/>
           </v:shape>
-          <o:OLEObject Type="Embed" ProgID="Equation.DSMT4" ShapeID="_x0000_i1081" DrawAspect="Content" ObjectID="_1699015009" r:id="rId113"/>
+          <o:OLEObject Type="Embed" ProgID="Equation.DSMT4" ShapeID="_x0000_i1081" DrawAspect="Content" ObjectID="_1699016923" r:id="rId113"/>
         </w:object>
       </w:r>
       <w:r>
@@ -8582,10 +8908,10 @@
           <w:lang w:val="en-GB"/>
         </w:rPr>
         <w:object w:dxaOrig="4520" w:dyaOrig="780" w14:anchorId="3673F1ED">
-          <v:shape id="_x0000_i1082" type="#_x0000_t75" style="width:225.75pt;height:39.75pt" o:ole="">
+          <v:shape id="_x0000_i1082" type="#_x0000_t75" style="width:226pt;height:40pt" o:ole="">
             <v:imagedata r:id="rId114" o:title=""/>
           </v:shape>
-          <o:OLEObject Type="Embed" ProgID="Equation.DSMT4" ShapeID="_x0000_i1082" DrawAspect="Content" ObjectID="_1699015010" r:id="rId115"/>
+          <o:OLEObject Type="Embed" ProgID="Equation.DSMT4" ShapeID="_x0000_i1082" DrawAspect="Content" ObjectID="_1699016924" r:id="rId115"/>
         </w:object>
       </w:r>
     </w:p>
@@ -8892,7 +9218,29 @@
           <w:szCs w:val="24"/>
           <w:lang w:val="en-GB"/>
         </w:rPr>
-        <w:t>The first step in model selection and hyperparameter tuning step is to choose the point process model. In this framework the decision maker must choose between four different kind of models: The Poisson temporal point process, the Gaussian point process, the Poisson polynomial process and the Hawk</w:t>
+        <w:t xml:space="preserve">The first step in model selection and hyperparameter tuning step is to choose the point process model. In this framework the decision maker must choose between four different </w:t>
+      </w:r>
+      <w:proofErr w:type="gramStart"/>
+      <w:r>
+        <w:rPr>
+          <w:rFonts w:ascii="Arial" w:eastAsia="Arial" w:hAnsi="Arial" w:cs="Arial"/>
+          <w:color w:val="000000" w:themeColor="text1"/>
+          <w:sz w:val="24"/>
+          <w:szCs w:val="24"/>
+          <w:lang w:val="en-GB"/>
+        </w:rPr>
+        <w:t>kind</w:t>
+      </w:r>
+      <w:proofErr w:type="gramEnd"/>
+      <w:r>
+        <w:rPr>
+          <w:rFonts w:ascii="Arial" w:eastAsia="Arial" w:hAnsi="Arial" w:cs="Arial"/>
+          <w:color w:val="000000" w:themeColor="text1"/>
+          <w:sz w:val="24"/>
+          <w:szCs w:val="24"/>
+          <w:lang w:val="en-GB"/>
+        </w:rPr>
+        <w:t xml:space="preserve"> of models: The Poisson temporal point process, the Gaussian point process, the Poisson polynomial process and the Hawk</w:t>
       </w:r>
       <w:r>
         <w:rPr>
@@ -9887,7 +10235,18 @@
           <w:szCs w:val="24"/>
           <w:lang w:val="en-GB"/>
         </w:rPr>
-        <w:t xml:space="preserve"> were taken as a concrete </w:t>
+        <w:t xml:space="preserve"> were taken as a </w:t>
+      </w:r>
+      <w:proofErr w:type="gramStart"/>
+      <w:r>
+        <w:rPr>
+          <w:rFonts w:ascii="Arial" w:eastAsia="Arial" w:hAnsi="Arial" w:cs="Arial"/>
+          <w:color w:val="000000" w:themeColor="text1"/>
+          <w:sz w:val="24"/>
+          <w:szCs w:val="24"/>
+          <w:lang w:val="en-GB"/>
+        </w:rPr>
+        <w:t xml:space="preserve">concrete </w:t>
       </w:r>
       <w:r>
         <w:rPr>
@@ -9907,7 +10266,18 @@
           <w:szCs w:val="24"/>
           <w:lang w:val="en-GB"/>
         </w:rPr>
-        <w:t xml:space="preserve"> of interest. Ski resort </w:t>
+        <w:t xml:space="preserve"> of interest</w:t>
+      </w:r>
+      <w:proofErr w:type="gramEnd"/>
+      <w:r>
+        <w:rPr>
+          <w:rFonts w:ascii="Arial" w:eastAsia="Arial" w:hAnsi="Arial" w:cs="Arial"/>
+          <w:color w:val="000000" w:themeColor="text1"/>
+          <w:sz w:val="24"/>
+          <w:szCs w:val="24"/>
+          <w:lang w:val="en-GB"/>
+        </w:rPr>
+        <w:t xml:space="preserve">. Ski resort </w:t>
       </w:r>
       <w:proofErr w:type="spellStart"/>
       <w:r>
@@ -10113,6 +10483,130 @@
         <w:rPr>
           <w:rFonts w:ascii="Arial" w:eastAsia="Arial" w:hAnsi="Arial" w:cs="Arial"/>
           <w:b/>
+          <w:bCs/>
+          <w:color w:val="000000" w:themeColor="text1"/>
+          <w:sz w:val="24"/>
+          <w:szCs w:val="24"/>
+          <w:lang w:val="en-GB"/>
+        </w:rPr>
+        <w:t xml:space="preserve">Regularization. </w:t>
+      </w:r>
+      <w:r>
+        <w:rPr>
+          <w:rFonts w:ascii="Arial" w:eastAsia="Arial" w:hAnsi="Arial" w:cs="Arial"/>
+          <w:color w:val="000000" w:themeColor="text1"/>
+          <w:sz w:val="24"/>
+          <w:szCs w:val="24"/>
+          <w:lang w:val="en-GB"/>
+        </w:rPr>
+        <w:t>A</w:t>
+      </w:r>
+      <w:r>
+        <w:rPr>
+          <w:rFonts w:ascii="Arial" w:eastAsia="Arial" w:hAnsi="Arial" w:cs="Arial"/>
+          <w:color w:val="000000" w:themeColor="text1"/>
+          <w:sz w:val="24"/>
+          <w:szCs w:val="24"/>
+          <w:lang w:val="en-GB"/>
+        </w:rPr>
+        <w:t>n</w:t>
+      </w:r>
+      <w:r>
+        <w:rPr>
+          <w:rFonts w:ascii="Arial" w:eastAsia="Arial" w:hAnsi="Arial" w:cs="Arial"/>
+          <w:color w:val="000000" w:themeColor="text1"/>
+          <w:sz w:val="24"/>
+          <w:szCs w:val="24"/>
+          <w:lang w:val="en-GB"/>
+        </w:rPr>
+        <w:t xml:space="preserve"> effective way to ensure </w:t>
+      </w:r>
+      <w:r>
+        <w:rPr>
+          <w:rFonts w:ascii="Arial" w:eastAsia="Arial" w:hAnsi="Arial" w:cs="Arial"/>
+          <w:iCs/>
+          <w:color w:val="000000" w:themeColor="text1"/>
+          <w:sz w:val="24"/>
+          <w:szCs w:val="24"/>
+        </w:rPr>
+        <w:t>convergence</w:t>
+      </w:r>
+      <w:r>
+        <w:rPr>
+          <w:rFonts w:ascii="Arial" w:eastAsia="Arial" w:hAnsi="Arial" w:cs="Arial"/>
+          <w:iCs/>
+          <w:color w:val="000000" w:themeColor="text1"/>
+          <w:sz w:val="24"/>
+          <w:szCs w:val="24"/>
+        </w:rPr>
+        <w:t xml:space="preserve"> and optimize time of training</w:t>
+      </w:r>
+      <w:r>
+        <w:rPr>
+          <w:rFonts w:ascii="Arial" w:eastAsia="Arial" w:hAnsi="Arial" w:cs="Arial"/>
+          <w:iCs/>
+          <w:color w:val="000000" w:themeColor="text1"/>
+          <w:sz w:val="24"/>
+          <w:szCs w:val="24"/>
+        </w:rPr>
+        <w:t xml:space="preserve"> when using iterative learning algorithm such as gradient decent is to stop training early when </w:t>
+      </w:r>
+      <w:r>
+        <w:rPr>
+          <w:rFonts w:ascii="Arial" w:eastAsia="Arial" w:hAnsi="Arial" w:cs="Arial"/>
+          <w:iCs/>
+          <w:color w:val="000000" w:themeColor="text1"/>
+          <w:sz w:val="24"/>
+          <w:szCs w:val="24"/>
+        </w:rPr>
+        <w:t>validation error has been above the minimum for some time</w:t>
+      </w:r>
+      <w:r>
+        <w:rPr>
+          <w:rFonts w:ascii="Arial" w:eastAsia="Arial" w:hAnsi="Arial" w:cs="Arial"/>
+          <w:iCs/>
+          <w:color w:val="000000" w:themeColor="text1"/>
+          <w:sz w:val="24"/>
+          <w:szCs w:val="24"/>
+        </w:rPr>
+        <w:t xml:space="preserve">. </w:t>
+      </w:r>
+      <w:r>
+        <w:rPr>
+          <w:rFonts w:ascii="Arial" w:eastAsia="Arial" w:hAnsi="Arial" w:cs="Arial"/>
+          <w:iCs/>
+          <w:color w:val="000000" w:themeColor="text1"/>
+          <w:sz w:val="24"/>
+          <w:szCs w:val="24"/>
+        </w:rPr>
+        <w:t xml:space="preserve">We implemented early stopping in such a way that if loss is not decreasing for 5 consecutive epochs, training stops and we are reverting to the model checkpoint with the best performance.   </w:t>
+      </w:r>
+    </w:p>
+    <w:p>
+      <w:pPr>
+        <w:rPr>
+          <w:rFonts w:ascii="Arial" w:eastAsia="Arial" w:hAnsi="Arial" w:cs="Arial"/>
+          <w:color w:val="000000" w:themeColor="text1"/>
+          <w:sz w:val="24"/>
+          <w:szCs w:val="24"/>
+          <w:lang w:val="en-GB"/>
+        </w:rPr>
+      </w:pPr>
+    </w:p>
+    <w:p>
+      <w:pPr>
+        <w:rPr>
+          <w:rFonts w:ascii="Arial" w:eastAsia="Arial" w:hAnsi="Arial" w:cs="Arial"/>
+          <w:color w:val="000000" w:themeColor="text1"/>
+          <w:sz w:val="24"/>
+          <w:szCs w:val="24"/>
+          <w:lang w:val="en-GB"/>
+        </w:rPr>
+      </w:pPr>
+      <w:r>
+        <w:rPr>
+          <w:rFonts w:ascii="Arial" w:eastAsia="Arial" w:hAnsi="Arial" w:cs="Arial"/>
+          <w:b/>
           <w:color w:val="000000" w:themeColor="text1"/>
           <w:sz w:val="24"/>
           <w:szCs w:val="24"/>
@@ -10156,7 +10650,18 @@
           <w:szCs w:val="24"/>
           <w:lang w:val="en-GB"/>
         </w:rPr>
-        <w:t>Poisson temporal point process, Gaussian point process, Poisson polynomial process and Hawk</w:t>
+        <w:t xml:space="preserve">Poisson temporal point process, Gaussian point process, Poisson polynomial process and </w:t>
+      </w:r>
+      <w:proofErr w:type="gramStart"/>
+      <w:r>
+        <w:rPr>
+          <w:rFonts w:ascii="Arial" w:eastAsia="Arial" w:hAnsi="Arial" w:cs="Arial"/>
+          <w:color w:val="000000" w:themeColor="text1"/>
+          <w:sz w:val="24"/>
+          <w:szCs w:val="24"/>
+          <w:lang w:val="en-GB"/>
+        </w:rPr>
+        <w:t>Hawk</w:t>
       </w:r>
       <w:r>
         <w:rPr>
@@ -10176,7 +10681,18 @@
           <w:szCs w:val="24"/>
           <w:lang w:val="en-GB"/>
         </w:rPr>
-        <w:t xml:space="preserve">s process with </w:t>
+        <w:t>s</w:t>
+      </w:r>
+      <w:proofErr w:type="gramEnd"/>
+      <w:r>
+        <w:rPr>
+          <w:rFonts w:ascii="Arial" w:eastAsia="Arial" w:hAnsi="Arial" w:cs="Arial"/>
+          <w:color w:val="000000" w:themeColor="text1"/>
+          <w:sz w:val="24"/>
+          <w:szCs w:val="24"/>
+          <w:lang w:val="en-GB"/>
+        </w:rPr>
+        <w:t xml:space="preserve"> process with </w:t>
       </w:r>
       <w:r>
         <w:rPr>
@@ -10271,27 +10787,7 @@
           <w:szCs w:val="24"/>
           <w:lang w:val="en-GB"/>
         </w:rPr>
-        <w:t>A</w:t>
-      </w:r>
-      <w:r>
-        <w:rPr>
-          <w:rFonts w:ascii="Arial" w:eastAsia="Arial" w:hAnsi="Arial" w:cs="Arial"/>
-          <w:color w:val="000000" w:themeColor="text1"/>
-          <w:sz w:val="24"/>
-          <w:szCs w:val="24"/>
-          <w:lang w:val="en-GB"/>
-        </w:rPr>
-        <w:t>ll models and integration rules were trained on entire training data, and evaluated on test data.</w:t>
-      </w:r>
-      <w:r>
-        <w:rPr>
-          <w:rFonts w:ascii="Arial" w:eastAsia="Arial" w:hAnsi="Arial" w:cs="Arial"/>
-          <w:color w:val="000000" w:themeColor="text1"/>
-          <w:sz w:val="24"/>
-          <w:szCs w:val="24"/>
-          <w:lang w:val="en-GB"/>
-        </w:rPr>
-        <w:t xml:space="preserve"> Set of models that performed the </w:t>
+        <w:t xml:space="preserve">All models and integration rules were trained on entire training data, and evaluated on test data. Set of models that performed the </w:t>
       </w:r>
       <w:r>
         <w:rPr>
@@ -11424,38 +11920,61 @@
           <w:szCs w:val="24"/>
           <w:lang w:val="en-GB"/>
         </w:rPr>
-        <w:t>. Moreover, the simulated car arrival events can in the same manner imitate the real world application.</w:t>
-      </w:r>
-    </w:p>
-    <w:p>
-      <w:pPr>
-        <w:rPr>
-          <w:rFonts w:ascii="Arial" w:eastAsia="Arial" w:hAnsi="Arial" w:cs="Arial"/>
-          <w:color w:val="000000" w:themeColor="text1"/>
-          <w:sz w:val="24"/>
-          <w:szCs w:val="24"/>
-          <w:lang w:val="en-GB"/>
-        </w:rPr>
-      </w:pPr>
-    </w:p>
-    <w:p>
-      <w:pPr>
-        <w:rPr>
-          <w:rFonts w:ascii="Arial" w:eastAsia="Arial" w:hAnsi="Arial" w:cs="Arial"/>
-          <w:color w:val="000000" w:themeColor="text1"/>
-          <w:sz w:val="24"/>
-          <w:szCs w:val="24"/>
-          <w:lang w:val="en-GB"/>
-        </w:rPr>
-      </w:pPr>
-      <w:r>
-        <w:rPr>
-          <w:rFonts w:ascii="Arial" w:eastAsia="Arial" w:hAnsi="Arial" w:cs="Arial"/>
-          <w:color w:val="000000" w:themeColor="text1"/>
-          <w:sz w:val="24"/>
-          <w:szCs w:val="24"/>
-          <w:lang w:val="en-GB"/>
-        </w:rPr>
+        <w:t xml:space="preserve">. Moreover, the simulated car arrival events can in the same manner imitate the </w:t>
+      </w:r>
+      <w:proofErr w:type="gramStart"/>
+      <w:r>
+        <w:rPr>
+          <w:rFonts w:ascii="Arial" w:eastAsia="Arial" w:hAnsi="Arial" w:cs="Arial"/>
+          <w:color w:val="000000" w:themeColor="text1"/>
+          <w:sz w:val="24"/>
+          <w:szCs w:val="24"/>
+          <w:lang w:val="en-GB"/>
+        </w:rPr>
+        <w:t>real world</w:t>
+      </w:r>
+      <w:proofErr w:type="gramEnd"/>
+      <w:r>
+        <w:rPr>
+          <w:rFonts w:ascii="Arial" w:eastAsia="Arial" w:hAnsi="Arial" w:cs="Arial"/>
+          <w:color w:val="000000" w:themeColor="text1"/>
+          <w:sz w:val="24"/>
+          <w:szCs w:val="24"/>
+          <w:lang w:val="en-GB"/>
+        </w:rPr>
+        <w:t xml:space="preserve"> application.</w:t>
+      </w:r>
+    </w:p>
+    <w:p>
+      <w:pPr>
+        <w:rPr>
+          <w:rFonts w:ascii="Arial" w:eastAsia="Arial" w:hAnsi="Arial" w:cs="Arial"/>
+          <w:color w:val="000000" w:themeColor="text1"/>
+          <w:sz w:val="24"/>
+          <w:szCs w:val="24"/>
+          <w:lang w:val="en-GB"/>
+        </w:rPr>
+      </w:pPr>
+    </w:p>
+    <w:p>
+      <w:pPr>
+        <w:rPr>
+          <w:rFonts w:ascii="Arial" w:eastAsia="Arial" w:hAnsi="Arial" w:cs="Arial"/>
+          <w:color w:val="000000" w:themeColor="text1"/>
+          <w:sz w:val="24"/>
+          <w:szCs w:val="24"/>
+          <w:lang w:val="en-GB"/>
+        </w:rPr>
+      </w:pPr>
+      <w:r>
+        <w:rPr>
+          <w:rFonts w:ascii="Arial" w:eastAsia="Arial" w:hAnsi="Arial" w:cs="Arial"/>
+          <w:color w:val="000000" w:themeColor="text1"/>
+          <w:sz w:val="24"/>
+          <w:szCs w:val="24"/>
+          <w:lang w:val="en-GB"/>
+        </w:rPr>
+        <w:lastRenderedPageBreak/>
         <w:t xml:space="preserve">In </w:t>
       </w:r>
       <w:r>
@@ -11476,39 +11995,72 @@
           <w:szCs w:val="24"/>
           <w:lang w:val="en-GB"/>
         </w:rPr>
-        <w:t xml:space="preserve">able 2 results of models performances on ski injuries dataset are presented. In the same manner, four different point process models performances with respect to three different numerical integration methods are showed. Gaussian point process model with Implicit Euler numerical integration techniques, had smallest log likelihood loss and MAE. </w:t>
-      </w:r>
-    </w:p>
-    <w:p>
-      <w:pPr>
-        <w:rPr>
-          <w:rFonts w:ascii="Arial" w:eastAsia="Arial" w:hAnsi="Arial" w:cs="Arial"/>
-          <w:color w:val="000000" w:themeColor="text1"/>
-          <w:sz w:val="24"/>
-          <w:szCs w:val="24"/>
-          <w:lang w:val="en-GB"/>
-        </w:rPr>
-      </w:pPr>
-      <w:r>
-        <w:rPr>
-          <w:rFonts w:ascii="Arial" w:eastAsia="Arial" w:hAnsi="Arial" w:cs="Arial"/>
-          <w:color w:val="000000" w:themeColor="text1"/>
-          <w:sz w:val="24"/>
-          <w:szCs w:val="24"/>
-          <w:lang w:val="en-GB"/>
-        </w:rPr>
-        <w:t xml:space="preserve">The Polynomial process again obtained the worst results. The Gaussian point process achieved on average MAE of 1.6 in the period of 5 days, which means that the Gaussian </w:t>
-      </w:r>
-      <w:r>
-        <w:rPr>
-          <w:rFonts w:ascii="Arial" w:eastAsia="Arial" w:hAnsi="Arial" w:cs="Arial"/>
-          <w:color w:val="000000" w:themeColor="text1"/>
-          <w:sz w:val="24"/>
-          <w:szCs w:val="24"/>
-          <w:lang w:val="en-GB"/>
-        </w:rPr>
-        <w:lastRenderedPageBreak/>
-        <w:t>point process is going to predict on average 1.6 injuries more or less compared to the real number of injuries.</w:t>
+        <w:t xml:space="preserve">able 2 results of </w:t>
+      </w:r>
+      <w:proofErr w:type="gramStart"/>
+      <w:r>
+        <w:rPr>
+          <w:rFonts w:ascii="Arial" w:eastAsia="Arial" w:hAnsi="Arial" w:cs="Arial"/>
+          <w:color w:val="000000" w:themeColor="text1"/>
+          <w:sz w:val="24"/>
+          <w:szCs w:val="24"/>
+          <w:lang w:val="en-GB"/>
+        </w:rPr>
+        <w:t>models</w:t>
+      </w:r>
+      <w:proofErr w:type="gramEnd"/>
+      <w:r>
+        <w:rPr>
+          <w:rFonts w:ascii="Arial" w:eastAsia="Arial" w:hAnsi="Arial" w:cs="Arial"/>
+          <w:color w:val="000000" w:themeColor="text1"/>
+          <w:sz w:val="24"/>
+          <w:szCs w:val="24"/>
+          <w:lang w:val="en-GB"/>
+        </w:rPr>
+        <w:t xml:space="preserve"> performances on ski injuries dataset are presented. In the same manner, four different point process </w:t>
+      </w:r>
+      <w:proofErr w:type="gramStart"/>
+      <w:r>
+        <w:rPr>
+          <w:rFonts w:ascii="Arial" w:eastAsia="Arial" w:hAnsi="Arial" w:cs="Arial"/>
+          <w:color w:val="000000" w:themeColor="text1"/>
+          <w:sz w:val="24"/>
+          <w:szCs w:val="24"/>
+          <w:lang w:val="en-GB"/>
+        </w:rPr>
+        <w:t>models</w:t>
+      </w:r>
+      <w:proofErr w:type="gramEnd"/>
+      <w:r>
+        <w:rPr>
+          <w:rFonts w:ascii="Arial" w:eastAsia="Arial" w:hAnsi="Arial" w:cs="Arial"/>
+          <w:color w:val="000000" w:themeColor="text1"/>
+          <w:sz w:val="24"/>
+          <w:szCs w:val="24"/>
+          <w:lang w:val="en-GB"/>
+        </w:rPr>
+        <w:t xml:space="preserve"> performances with respect to three different numerical integration methods are showed. Gaussian point process model with Implicit Euler numerical integration techniques, had smallest log likelihood loss and MAE. </w:t>
+      </w:r>
+    </w:p>
+    <w:p>
+      <w:pPr>
+        <w:rPr>
+          <w:rFonts w:ascii="Arial" w:eastAsia="Arial" w:hAnsi="Arial" w:cs="Arial"/>
+          <w:color w:val="000000" w:themeColor="text1"/>
+          <w:sz w:val="24"/>
+          <w:szCs w:val="24"/>
+          <w:lang w:val="en-GB"/>
+        </w:rPr>
+      </w:pPr>
+      <w:r>
+        <w:rPr>
+          <w:rFonts w:ascii="Arial" w:eastAsia="Arial" w:hAnsi="Arial" w:cs="Arial"/>
+          <w:color w:val="000000" w:themeColor="text1"/>
+          <w:sz w:val="24"/>
+          <w:szCs w:val="24"/>
+          <w:lang w:val="en-GB"/>
+        </w:rPr>
+        <w:t>The Polynomial process again obtained the worst results. The Gaussian point process achieved on average MAE of 1.6 in the period of 5 days, which means that the Gaussian point process is going to predict on average 1.6 injuries more or less compared to the real number of injuries.</w:t>
       </w:r>
       <w:r>
         <w:rPr>
@@ -11604,7 +12156,29 @@
           <w:szCs w:val="24"/>
           <w:lang w:val="en-GB"/>
         </w:rPr>
-        <w:t xml:space="preserve">Table 1. Results of models performances </w:t>
+        <w:t xml:space="preserve">Table 1. Results of </w:t>
+      </w:r>
+      <w:proofErr w:type="gramStart"/>
+      <w:r>
+        <w:rPr>
+          <w:rFonts w:ascii="Arial" w:hAnsi="Arial" w:cs="Arial"/>
+          <w:color w:val="000000" w:themeColor="text1"/>
+          <w:sz w:val="24"/>
+          <w:szCs w:val="24"/>
+          <w:lang w:val="en-GB"/>
+        </w:rPr>
+        <w:t>models</w:t>
+      </w:r>
+      <w:proofErr w:type="gramEnd"/>
+      <w:r>
+        <w:rPr>
+          <w:rFonts w:ascii="Arial" w:hAnsi="Arial" w:cs="Arial"/>
+          <w:color w:val="000000" w:themeColor="text1"/>
+          <w:sz w:val="24"/>
+          <w:szCs w:val="24"/>
+          <w:lang w:val="en-GB"/>
+        </w:rPr>
+        <w:t xml:space="preserve"> performances </w:t>
       </w:r>
     </w:p>
     <w:p>
@@ -15760,6 +16334,7 @@
                 <w:szCs w:val="22"/>
                 <w:lang w:val="en-GB"/>
               </w:rPr>
+              <w:lastRenderedPageBreak/>
               <w:t>10</w:t>
             </w:r>
           </w:p>
@@ -21496,7 +22071,29 @@
           <w:szCs w:val="24"/>
           <w:lang w:val="en-GB"/>
         </w:rPr>
-        <w:t>Furthermore, the methodology was evaluated on four different well-known point process models. In addition, we presented that different numerical techniques for integration can be successfully implemented in this framework. Moreover, we successfully simulated the obtained CIFs and compared them with the observed intensity functions.</w:t>
+        <w:t xml:space="preserve">Furthermore, the methodology was evaluated on four different well-known point process models. In addition, we presented </w:t>
+      </w:r>
+      <w:proofErr w:type="gramStart"/>
+      <w:r>
+        <w:rPr>
+          <w:rFonts w:ascii="Arial" w:eastAsia="Arial" w:hAnsi="Arial" w:cs="Arial"/>
+          <w:color w:val="000000" w:themeColor="text1"/>
+          <w:sz w:val="24"/>
+          <w:szCs w:val="24"/>
+          <w:lang w:val="en-GB"/>
+        </w:rPr>
+        <w:t>that different numerical techniques</w:t>
+      </w:r>
+      <w:proofErr w:type="gramEnd"/>
+      <w:r>
+        <w:rPr>
+          <w:rFonts w:ascii="Arial" w:eastAsia="Arial" w:hAnsi="Arial" w:cs="Arial"/>
+          <w:color w:val="000000" w:themeColor="text1"/>
+          <w:sz w:val="24"/>
+          <w:szCs w:val="24"/>
+          <w:lang w:val="en-GB"/>
+        </w:rPr>
+        <w:t xml:space="preserve"> for integration can be successfully implemented in this framework. Moreover, we successfully simulated the obtained CIFs and compared them with the observed intensity functions.</w:t>
       </w:r>
     </w:p>
     <w:p>
@@ -24074,6 +24671,7 @@
   <w:style w:type="character" w:default="1" w:styleId="DefaultParagraphFont">
     <w:name w:val="Default Paragraph Font"/>
     <w:uiPriority w:val="1"/>
+    <w:semiHidden/>
     <w:unhideWhenUsed/>
   </w:style>
   <w:style w:type="table" w:default="1" w:styleId="TableNormal">

</xml_diff>